<commit_message>
2017-08-05: optimze check step: fk/unique/pre functionize
</commit_message>
<xml_diff>
--- a/express/doc/DB/管理.docx
+++ b/express/doc/DB/管理.docx
@@ -1,6 +1,6 @@
 
 <file path=word/document.xml><?xml version="1.0" encoding="utf-8"?>
-<w:document xmlns:wpc="http://schemas.microsoft.com/office/word/2010/wordprocessingCanvas" xmlns:mc="http://schemas.openxmlformats.org/markup-compatibility/2006" xmlns:o="urn:schemas-microsoft-com:office:office" xmlns:r="http://schemas.openxmlformats.org/officeDocument/2006/relationships" xmlns:m="http://schemas.openxmlformats.org/officeDocument/2006/math" xmlns:v="urn:schemas-microsoft-com:vml" xmlns:wp14="http://schemas.microsoft.com/office/word/2010/wordprocessingDrawing" xmlns:wp="http://schemas.openxmlformats.org/drawingml/2006/wordprocessingDrawing" xmlns:w="http://schemas.openxmlformats.org/wordprocessingml/2006/main" xmlns:w14="http://schemas.microsoft.com/office/word/2010/wordml" xmlns:w10="urn:schemas-microsoft-com:office:word" xmlns:w15="http://schemas.microsoft.com/office/word/2012/wordml" xmlns:wpg="http://schemas.microsoft.com/office/word/2010/wordprocessingGroup" xmlns:wpi="http://schemas.microsoft.com/office/word/2010/wordprocessingInk" xmlns:wne="http://schemas.microsoft.com/office/word/2006/wordml" xmlns:wps="http://schemas.microsoft.com/office/word/2010/wordprocessingShape" xmlns:wpsCustomData="http://www.wps.cn/officeDocument/2013/wpsCustomData" mc:Ignorable="w14 w15 wp14">
+<w:document xmlns:wpc="http://schemas.microsoft.com/office/word/2010/wordprocessingCanvas" xmlns:cx="http://schemas.microsoft.com/office/drawing/2014/chartex" xmlns:cx1="http://schemas.microsoft.com/office/drawing/2015/9/8/chartex" xmlns:mc="http://schemas.openxmlformats.org/markup-compatibility/2006" xmlns:o="urn:schemas-microsoft-com:office:office" xmlns:r="http://schemas.openxmlformats.org/officeDocument/2006/relationships" xmlns:m="http://schemas.openxmlformats.org/officeDocument/2006/math" xmlns:v="urn:schemas-microsoft-com:vml" xmlns:wp14="http://schemas.microsoft.com/office/word/2010/wordprocessingDrawing" xmlns:wp="http://schemas.openxmlformats.org/drawingml/2006/wordprocessingDrawing" xmlns:w10="urn:schemas-microsoft-com:office:word" xmlns:w="http://schemas.openxmlformats.org/wordprocessingml/2006/main" xmlns:w14="http://schemas.microsoft.com/office/word/2010/wordml" xmlns:w15="http://schemas.microsoft.com/office/word/2012/wordml" xmlns:w16se="http://schemas.microsoft.com/office/word/2015/wordml/symex" xmlns:wpg="http://schemas.microsoft.com/office/word/2010/wordprocessingGroup" xmlns:wpi="http://schemas.microsoft.com/office/word/2010/wordprocessingInk" xmlns:wne="http://schemas.microsoft.com/office/word/2006/wordml" xmlns:wps="http://schemas.microsoft.com/office/word/2010/wordprocessingShape" mc:Ignorable="w14 w15 w16se wp14">
   <w:body>
     <w:p>
       <w:pPr>
@@ -19,7 +19,17 @@
           <w:sz w:val="32"/>
           <w:szCs w:val="32"/>
         </w:rPr>
-        <w:t>分类(category):</w:t>
+        <w:t>分类</w:t>
+      </w:r>
+      <w:r>
+        <w:rPr>
+          <w:rFonts w:hint="eastAsia"/>
+          <w:b/>
+          <w:bCs/>
+          <w:sz w:val="32"/>
+          <w:szCs w:val="32"/>
+        </w:rPr>
+        <w:t>(category):</w:t>
       </w:r>
     </w:p>
     <w:p>
@@ -45,19 +55,30 @@
           <w:szCs w:val="24"/>
         </w:rPr>
       </w:pPr>
-      <w:r>
-        <w:rPr>
-          <w:rFonts w:hint="eastAsia"/>
-          <w:sz w:val="24"/>
-          <w:szCs w:val="24"/>
-        </w:rPr>
-        <w:t>db:</w:t>
+      <w:proofErr w:type="spellStart"/>
+      <w:r>
+        <w:rPr>
+          <w:rFonts w:hint="eastAsia"/>
+          <w:sz w:val="24"/>
+          <w:szCs w:val="24"/>
+        </w:rPr>
+        <w:t>db</w:t>
+      </w:r>
+      <w:proofErr w:type="spellEnd"/>
+      <w:r>
+        <w:rPr>
+          <w:rFonts w:hint="eastAsia"/>
+          <w:sz w:val="24"/>
+          <w:szCs w:val="24"/>
+        </w:rPr>
+        <w:t>:</w:t>
       </w:r>
     </w:p>
     <w:p>
       <w:pPr>
         <w:ind w:firstLine="420"/>
       </w:pPr>
+      <w:proofErr w:type="gramStart"/>
       <w:r>
         <w:t>C</w:t>
       </w:r>
@@ -67,6 +88,7 @@
         </w:rPr>
         <w:t>ategory:{</w:t>
       </w:r>
+      <w:proofErr w:type="gramEnd"/>
     </w:p>
     <w:p>
       <w:pPr>
@@ -157,6 +179,7 @@
         </w:rPr>
         <w:tab/>
       </w:r>
+      <w:proofErr w:type="spellStart"/>
       <w:r>
         <w:rPr>
           <w:rFonts w:hint="eastAsia"/>
@@ -170,16 +193,12 @@
         </w:rPr>
         <w:t>Id:object</w:t>
       </w:r>
-      <w:r>
-        <w:rPr>
-          <w:rFonts w:hint="eastAsia"/>
-        </w:rPr>
-        <w:tab/>
-      </w:r>
-      <w:r>
-        <w:rPr>
-          <w:rFonts w:hint="eastAsia"/>
-        </w:rPr>
+      <w:proofErr w:type="spellEnd"/>
+      <w:r>
+        <w:rPr>
+          <w:rFonts w:hint="eastAsia"/>
+        </w:rPr>
+        <w:tab/>
         <w:t>optional</w:t>
       </w:r>
       <w:r>
@@ -210,7 +229,19 @@
         <w:rPr>
           <w:rFonts w:hint="eastAsia"/>
         </w:rPr>
-        <w:t>上级分类名（2层）</w:t>
+        <w:t>上级分类名（</w:t>
+      </w:r>
+      <w:r>
+        <w:rPr>
+          <w:rFonts w:hint="eastAsia"/>
+        </w:rPr>
+        <w:t>2</w:t>
+      </w:r>
+      <w:r>
+        <w:rPr>
+          <w:rFonts w:hint="eastAsia"/>
+        </w:rPr>
+        <w:t>层）</w:t>
       </w:r>
     </w:p>
     <w:p>
@@ -223,6 +254,7 @@
         </w:rPr>
         <w:tab/>
       </w:r>
+      <w:proofErr w:type="spellStart"/>
       <w:r>
         <w:rPr>
           <w:rFonts w:hint="eastAsia"/>
@@ -230,6 +262,7 @@
         </w:rPr>
         <w:t>cDate</w:t>
       </w:r>
+      <w:proofErr w:type="spellEnd"/>
       <w:r>
         <w:rPr>
           <w:rFonts w:hint="eastAsia"/>
@@ -247,11 +280,6 @@
           <w:rFonts w:hint="eastAsia"/>
         </w:rPr>
         <w:tab/>
-      </w:r>
-      <w:r>
-        <w:rPr>
-          <w:rFonts w:hint="eastAsia"/>
-        </w:rPr>
         <w:t>required</w:t>
       </w:r>
     </w:p>
@@ -265,6 +293,8 @@
         </w:rPr>
         <w:tab/>
       </w:r>
+      <w:proofErr w:type="spellStart"/>
+      <w:proofErr w:type="gramStart"/>
       <w:r>
         <w:rPr>
           <w:rFonts w:hint="eastAsia"/>
@@ -278,22 +308,19 @@
         </w:rPr>
         <w:t>:date</w:t>
       </w:r>
-      <w:r>
-        <w:rPr>
-          <w:rFonts w:hint="eastAsia"/>
-        </w:rPr>
-        <w:tab/>
-      </w:r>
-      <w:r>
-        <w:rPr>
-          <w:rFonts w:hint="eastAsia"/>
-        </w:rPr>
-        <w:tab/>
-      </w:r>
-      <w:r>
-        <w:rPr>
-          <w:rFonts w:hint="eastAsia"/>
-        </w:rPr>
+      <w:proofErr w:type="spellEnd"/>
+      <w:proofErr w:type="gramEnd"/>
+      <w:r>
+        <w:rPr>
+          <w:rFonts w:hint="eastAsia"/>
+        </w:rPr>
+        <w:tab/>
+      </w:r>
+      <w:r>
+        <w:rPr>
+          <w:rFonts w:hint="eastAsia"/>
+        </w:rPr>
+        <w:tab/>
         <w:t>optional</w:t>
       </w:r>
     </w:p>
@@ -307,6 +334,8 @@
         </w:rPr>
         <w:tab/>
       </w:r>
+      <w:proofErr w:type="spellStart"/>
+      <w:proofErr w:type="gramStart"/>
       <w:r>
         <w:rPr>
           <w:rFonts w:hint="eastAsia"/>
@@ -320,31 +349,25 @@
         </w:rPr>
         <w:t>:date</w:t>
       </w:r>
-      <w:r>
-        <w:rPr>
-          <w:rFonts w:hint="eastAsia"/>
-        </w:rPr>
-        <w:tab/>
-      </w:r>
-      <w:r>
-        <w:rPr>
-          <w:rFonts w:hint="eastAsia"/>
-        </w:rPr>
-        <w:tab/>
-      </w:r>
-      <w:r>
-        <w:rPr>
-          <w:rFonts w:hint="eastAsia"/>
-        </w:rPr>
+      <w:proofErr w:type="spellEnd"/>
+      <w:proofErr w:type="gramEnd"/>
+      <w:r>
+        <w:rPr>
+          <w:rFonts w:hint="eastAsia"/>
+        </w:rPr>
+        <w:tab/>
+      </w:r>
+      <w:r>
+        <w:rPr>
+          <w:rFonts w:hint="eastAsia"/>
+        </w:rPr>
+        <w:tab/>
         <w:t>optional</w:t>
       </w:r>
     </w:p>
     <w:p>
       <w:pPr>
         <w:ind w:firstLine="420"/>
-        <w:rPr>
-          <w:rFonts w:hint="eastAsia"/>
-        </w:rPr>
       </w:pPr>
       <w:r>
         <w:rPr>
@@ -356,25 +379,16 @@
     <w:p>
       <w:pPr>
         <w:ind w:firstLine="420"/>
-        <w:rPr>
-          <w:rFonts w:hint="eastAsia"/>
-        </w:rPr>
       </w:pPr>
     </w:p>
     <w:p>
       <w:pPr>
         <w:ind w:firstLine="420"/>
-        <w:rPr>
-          <w:rFonts w:hint="eastAsia"/>
-        </w:rPr>
       </w:pPr>
     </w:p>
     <w:p>
       <w:pPr>
         <w:ind w:firstLine="420"/>
-        <w:rPr>
-          <w:rFonts w:hint="eastAsia"/>
-        </w:rPr>
       </w:pPr>
     </w:p>
     <w:p>
@@ -391,10 +405,8 @@
     <w:p>
       <w:pPr>
         <w:ind w:firstLine="420"/>
-        <w:rPr>
-          <w:rFonts w:hint="eastAsia"/>
-        </w:rPr>
-      </w:pPr>
+      </w:pPr>
+      <w:proofErr w:type="gramStart"/>
       <w:r>
         <w:t>P</w:t>
       </w:r>
@@ -404,6 +416,7 @@
         </w:rPr>
         <w:t>ath:{</w:t>
       </w:r>
+      <w:proofErr w:type="gramEnd"/>
     </w:p>
     <w:p>
       <w:pPr>
@@ -440,11 +453,6 @@
           <w:rFonts w:hint="eastAsia"/>
         </w:rPr>
         <w:tab/>
-      </w:r>
-      <w:r>
-        <w:rPr>
-          <w:rFonts w:hint="eastAsia"/>
-        </w:rPr>
         <w:t>string;required;2~50</w:t>
       </w:r>
       <w:r>
@@ -463,39 +471,38 @@
         <w:rPr>
           <w:rFonts w:hint="eastAsia"/>
         </w:rPr>
-        <w:t>描述path</w:t>
-      </w:r>
-    </w:p>
-    <w:p>
-      <w:pPr>
-        <w:ind w:left="210" w:leftChars="100"/>
-        <w:rPr>
-          <w:sz w:val="24"/>
-          <w:szCs w:val="24"/>
-        </w:rPr>
-      </w:pPr>
-      <w:r>
-        <w:rPr>
-          <w:rFonts w:hint="eastAsia"/>
-          <w:sz w:val="24"/>
-          <w:szCs w:val="24"/>
-        </w:rPr>
-        <w:tab/>
-      </w:r>
-      <w:r>
-        <w:rPr>
-          <w:rFonts w:hint="eastAsia"/>
-          <w:sz w:val="24"/>
-          <w:szCs w:val="24"/>
-        </w:rPr>
-        <w:tab/>
-      </w:r>
-      <w:r>
-        <w:rPr>
-          <w:rFonts w:hint="eastAsia"/>
-          <w:sz w:val="24"/>
-          <w:szCs w:val="24"/>
-        </w:rPr>
+        <w:t>描述</w:t>
+      </w:r>
+      <w:r>
+        <w:rPr>
+          <w:rFonts w:hint="eastAsia"/>
+        </w:rPr>
+        <w:t>path</w:t>
+      </w:r>
+    </w:p>
+    <w:p>
+      <w:pPr>
+        <w:ind w:leftChars="100" w:left="210"/>
+        <w:rPr>
+          <w:sz w:val="24"/>
+          <w:szCs w:val="24"/>
+        </w:rPr>
+      </w:pPr>
+      <w:r>
+        <w:rPr>
+          <w:rFonts w:hint="eastAsia"/>
+          <w:sz w:val="24"/>
+          <w:szCs w:val="24"/>
+        </w:rPr>
+        <w:tab/>
+      </w:r>
+      <w:r>
+        <w:rPr>
+          <w:rFonts w:hint="eastAsia"/>
+          <w:sz w:val="24"/>
+          <w:szCs w:val="24"/>
+        </w:rPr>
+        <w:tab/>
         <w:t xml:space="preserve">path: </w:t>
       </w:r>
       <w:r>
@@ -513,13 +520,6 @@
           <w:szCs w:val="24"/>
         </w:rPr>
         <w:tab/>
-      </w:r>
-      <w:r>
-        <w:rPr>
-          <w:rFonts w:hint="eastAsia"/>
-          <w:sz w:val="24"/>
-          <w:szCs w:val="24"/>
-        </w:rPr>
         <w:t>string</w:t>
       </w:r>
       <w:r>
@@ -545,24 +545,18 @@
           <w:szCs w:val="24"/>
         </w:rPr>
         <w:tab/>
-      </w:r>
-      <w:r>
-        <w:rPr>
-          <w:rFonts w:hint="eastAsia"/>
-          <w:sz w:val="24"/>
-          <w:szCs w:val="24"/>
-        </w:rPr>
         <w:t>required; max:4096</w:t>
       </w:r>
     </w:p>
     <w:p>
       <w:pPr>
-        <w:ind w:left="420" w:leftChars="200" w:firstLine="420"/>
-        <w:rPr>
-          <w:sz w:val="24"/>
-          <w:szCs w:val="24"/>
-        </w:rPr>
-      </w:pPr>
+        <w:ind w:leftChars="200" w:left="420" w:firstLine="420"/>
+        <w:rPr>
+          <w:sz w:val="24"/>
+          <w:szCs w:val="24"/>
+        </w:rPr>
+      </w:pPr>
+      <w:proofErr w:type="spellStart"/>
       <w:r>
         <w:rPr>
           <w:rFonts w:hint="eastAsia"/>
@@ -571,28 +565,22 @@
         </w:rPr>
         <w:t>cDate</w:t>
       </w:r>
-      <w:r>
-        <w:rPr>
-          <w:rFonts w:hint="eastAsia"/>
-          <w:sz w:val="24"/>
-          <w:szCs w:val="24"/>
-        </w:rPr>
-        <w:tab/>
-      </w:r>
-      <w:r>
-        <w:rPr>
-          <w:rFonts w:hint="eastAsia"/>
-          <w:sz w:val="24"/>
-          <w:szCs w:val="24"/>
-        </w:rPr>
-        <w:tab/>
-      </w:r>
-      <w:r>
-        <w:rPr>
-          <w:rFonts w:hint="eastAsia"/>
-          <w:sz w:val="24"/>
-          <w:szCs w:val="24"/>
-        </w:rPr>
+      <w:proofErr w:type="spellEnd"/>
+      <w:r>
+        <w:rPr>
+          <w:rFonts w:hint="eastAsia"/>
+          <w:sz w:val="24"/>
+          <w:szCs w:val="24"/>
+        </w:rPr>
+        <w:tab/>
+      </w:r>
+      <w:r>
+        <w:rPr>
+          <w:rFonts w:hint="eastAsia"/>
+          <w:sz w:val="24"/>
+          <w:szCs w:val="24"/>
+        </w:rPr>
+        <w:tab/>
         <w:t>date</w:t>
       </w:r>
       <w:r>
@@ -619,6 +607,7 @@
         </w:rPr>
         <w:tab/>
       </w:r>
+      <w:proofErr w:type="spellStart"/>
       <w:r>
         <w:rPr>
           <w:rFonts w:hint="eastAsia"/>
@@ -627,45 +616,49 @@
         </w:rPr>
         <w:t>reuiqred</w:t>
       </w:r>
-    </w:p>
-    <w:p>
-      <w:pPr>
-        <w:ind w:left="420" w:leftChars="200" w:firstLine="420"/>
-        <w:rPr>
-          <w:sz w:val="24"/>
-          <w:szCs w:val="24"/>
-        </w:rPr>
-      </w:pPr>
-      <w:r>
-        <w:rPr>
-          <w:rFonts w:hint="eastAsia"/>
-          <w:sz w:val="24"/>
-          <w:szCs w:val="24"/>
-        </w:rPr>
-        <w:t>mDate;</w:t>
-      </w:r>
-      <w:r>
-        <w:rPr>
-          <w:rFonts w:hint="eastAsia"/>
-          <w:sz w:val="24"/>
-          <w:szCs w:val="24"/>
-        </w:rPr>
-        <w:tab/>
-      </w:r>
-      <w:r>
-        <w:rPr>
-          <w:rFonts w:hint="eastAsia"/>
-          <w:sz w:val="24"/>
-          <w:szCs w:val="24"/>
-        </w:rPr>
-        <w:tab/>
-      </w:r>
-      <w:r>
-        <w:rPr>
-          <w:rFonts w:hint="eastAsia"/>
-          <w:sz w:val="24"/>
-          <w:szCs w:val="24"/>
-        </w:rPr>
+      <w:proofErr w:type="spellEnd"/>
+    </w:p>
+    <w:p>
+      <w:pPr>
+        <w:ind w:leftChars="200" w:left="420" w:firstLine="420"/>
+        <w:rPr>
+          <w:sz w:val="24"/>
+          <w:szCs w:val="24"/>
+        </w:rPr>
+      </w:pPr>
+      <w:proofErr w:type="spellStart"/>
+      <w:r>
+        <w:rPr>
+          <w:rFonts w:hint="eastAsia"/>
+          <w:sz w:val="24"/>
+          <w:szCs w:val="24"/>
+        </w:rPr>
+        <w:t>mDate</w:t>
+      </w:r>
+      <w:proofErr w:type="spellEnd"/>
+      <w:r>
+        <w:rPr>
+          <w:rFonts w:hint="eastAsia"/>
+          <w:sz w:val="24"/>
+          <w:szCs w:val="24"/>
+        </w:rPr>
+        <w:t>;</w:t>
+      </w:r>
+      <w:r>
+        <w:rPr>
+          <w:rFonts w:hint="eastAsia"/>
+          <w:sz w:val="24"/>
+          <w:szCs w:val="24"/>
+        </w:rPr>
+        <w:tab/>
+      </w:r>
+      <w:r>
+        <w:rPr>
+          <w:rFonts w:hint="eastAsia"/>
+          <w:sz w:val="24"/>
+          <w:szCs w:val="24"/>
+        </w:rPr>
+        <w:tab/>
         <w:t>date</w:t>
       </w:r>
       <w:r>
@@ -691,54 +684,50 @@
           <w:szCs w:val="24"/>
         </w:rPr>
         <w:tab/>
-      </w:r>
-      <w:r>
-        <w:rPr>
-          <w:rFonts w:hint="eastAsia"/>
-          <w:sz w:val="24"/>
-          <w:szCs w:val="24"/>
-        </w:rPr>
         <w:t>optional</w:t>
       </w:r>
     </w:p>
     <w:p>
       <w:pPr>
-        <w:ind w:left="420" w:leftChars="200" w:firstLine="420"/>
-        <w:rPr>
-          <w:sz w:val="24"/>
-          <w:szCs w:val="24"/>
-        </w:rPr>
-      </w:pPr>
-      <w:r>
-        <w:rPr>
-          <w:rFonts w:hint="eastAsia"/>
-          <w:sz w:val="24"/>
-          <w:szCs w:val="24"/>
-        </w:rPr>
-        <w:t>dDate:</w:t>
-      </w:r>
-      <w:r>
-        <w:rPr>
-          <w:rFonts w:hint="eastAsia"/>
-          <w:sz w:val="24"/>
-          <w:szCs w:val="24"/>
-        </w:rPr>
-        <w:tab/>
-      </w:r>
-      <w:r>
-        <w:rPr>
-          <w:rFonts w:hint="eastAsia"/>
-          <w:sz w:val="24"/>
-          <w:szCs w:val="24"/>
-        </w:rPr>
-        <w:tab/>
-      </w:r>
-      <w:r>
-        <w:rPr>
-          <w:rFonts w:hint="eastAsia"/>
-          <w:sz w:val="24"/>
-          <w:szCs w:val="24"/>
-        </w:rPr>
+        <w:ind w:leftChars="200" w:left="420" w:firstLine="420"/>
+        <w:rPr>
+          <w:sz w:val="24"/>
+          <w:szCs w:val="24"/>
+        </w:rPr>
+      </w:pPr>
+      <w:proofErr w:type="spellStart"/>
+      <w:r>
+        <w:rPr>
+          <w:rFonts w:hint="eastAsia"/>
+          <w:sz w:val="24"/>
+          <w:szCs w:val="24"/>
+        </w:rPr>
+        <w:t>dDate</w:t>
+      </w:r>
+      <w:proofErr w:type="spellEnd"/>
+      <w:r>
+        <w:rPr>
+          <w:rFonts w:hint="eastAsia"/>
+          <w:sz w:val="24"/>
+          <w:szCs w:val="24"/>
+        </w:rPr>
+        <w:t>:</w:t>
+      </w:r>
+      <w:r>
+        <w:rPr>
+          <w:rFonts w:hint="eastAsia"/>
+          <w:sz w:val="24"/>
+          <w:szCs w:val="24"/>
+        </w:rPr>
+        <w:tab/>
+      </w:r>
+      <w:r>
+        <w:rPr>
+          <w:rFonts w:hint="eastAsia"/>
+          <w:sz w:val="24"/>
+          <w:szCs w:val="24"/>
+        </w:rPr>
+        <w:tab/>
         <w:t>date</w:t>
       </w:r>
       <w:r>
@@ -764,13 +753,6 @@
           <w:szCs w:val="24"/>
         </w:rPr>
         <w:tab/>
-      </w:r>
-      <w:r>
-        <w:rPr>
-          <w:rFonts w:hint="eastAsia"/>
-          <w:sz w:val="24"/>
-          <w:szCs w:val="24"/>
-        </w:rPr>
         <w:t>optional</w:t>
       </w:r>
     </w:p>
@@ -828,12 +810,9 @@
       <w:r>
         <w:rPr>
           <w:rFonts w:hint="eastAsia"/>
-          <w:lang w:eastAsia="zh-CN"/>
         </w:rPr>
         <w:t>系统</w:t>
       </w:r>
-      <w:bookmarkStart w:id="0" w:name="_GoBack"/>
-      <w:bookmarkEnd w:id="0"/>
       <w:r>
         <w:rPr>
           <w:rFonts w:hint="eastAsia"/>
@@ -843,6 +822,7 @@
     </w:p>
     <w:p>
       <w:commentRangeStart w:id="0"/>
+      <w:proofErr w:type="spellStart"/>
       <w:r>
         <w:rPr>
           <w:rFonts w:hint="eastAsia"/>
@@ -852,7 +832,7 @@
       <w:commentRangeEnd w:id="0"/>
       <w:r>
         <w:rPr>
-          <w:rStyle w:val="6"/>
+          <w:rStyle w:val="CommentReference"/>
         </w:rPr>
         <w:commentReference w:id="0"/>
       </w:r>
@@ -865,6 +845,7 @@
       <w:r>
         <w:t>enalize</w:t>
       </w:r>
+      <w:proofErr w:type="spellEnd"/>
       <w:r>
         <w:rPr>
           <w:rFonts w:hint="eastAsia"/>
@@ -879,6 +860,7 @@
         </w:rPr>
         <w:tab/>
       </w:r>
+      <w:proofErr w:type="spellStart"/>
       <w:r>
         <w:rPr>
           <w:rFonts w:hint="eastAsia"/>
@@ -886,6 +868,7 @@
         </w:rPr>
         <w:t>creatorId</w:t>
       </w:r>
+      <w:proofErr w:type="spellEnd"/>
       <w:r>
         <w:rPr>
           <w:rFonts w:hint="eastAsia"/>
@@ -898,34 +881,31 @@
         </w:rPr>
         <w:tab/>
       </w:r>
+      <w:proofErr w:type="spellStart"/>
       <w:r>
         <w:rPr>
           <w:rFonts w:hint="eastAsia"/>
         </w:rPr>
         <w:t>object_id</w:t>
       </w:r>
-      <w:r>
-        <w:rPr>
-          <w:rFonts w:hint="eastAsia"/>
-        </w:rPr>
-        <w:tab/>
-      </w:r>
-      <w:r>
-        <w:rPr>
-          <w:rFonts w:hint="eastAsia"/>
-        </w:rPr>
-        <w:tab/>
-      </w:r>
-      <w:r>
-        <w:rPr>
-          <w:rFonts w:hint="eastAsia"/>
-        </w:rPr>
-        <w:tab/>
-      </w:r>
-      <w:r>
-        <w:rPr>
-          <w:rFonts w:hint="eastAsia"/>
-        </w:rPr>
+      <w:proofErr w:type="spellEnd"/>
+      <w:r>
+        <w:rPr>
+          <w:rFonts w:hint="eastAsia"/>
+        </w:rPr>
+        <w:tab/>
+      </w:r>
+      <w:r>
+        <w:rPr>
+          <w:rFonts w:hint="eastAsia"/>
+        </w:rPr>
+        <w:tab/>
+      </w:r>
+      <w:r>
+        <w:rPr>
+          <w:rFonts w:hint="eastAsia"/>
+        </w:rPr>
+        <w:tab/>
         <w:t>required</w:t>
       </w:r>
       <w:r>
@@ -966,28 +946,45 @@
         </w:rPr>
         <w:tab/>
       </w:r>
-      <w:r>
-        <w:rPr>
-          <w:rFonts w:hint="eastAsia"/>
-        </w:rPr>
-        <w:t>publicGroupId: Object_id,</w:t>
-      </w:r>
-      <w:r>
-        <w:rPr>
-          <w:rFonts w:hint="eastAsia"/>
-        </w:rPr>
-        <w:tab/>
-      </w:r>
-      <w:r>
-        <w:rPr>
-          <w:rFonts w:hint="eastAsia"/>
-        </w:rPr>
-        <w:tab/>
-      </w:r>
-      <w:r>
-        <w:rPr>
-          <w:rFonts w:hint="eastAsia"/>
-        </w:rPr>
+      <w:proofErr w:type="spellStart"/>
+      <w:r>
+        <w:rPr>
+          <w:rFonts w:hint="eastAsia"/>
+        </w:rPr>
+        <w:t>publicGroupId</w:t>
+      </w:r>
+      <w:proofErr w:type="spellEnd"/>
+      <w:r>
+        <w:rPr>
+          <w:rFonts w:hint="eastAsia"/>
+        </w:rPr>
+        <w:t xml:space="preserve">: </w:t>
+      </w:r>
+      <w:proofErr w:type="spellStart"/>
+      <w:r>
+        <w:rPr>
+          <w:rFonts w:hint="eastAsia"/>
+        </w:rPr>
+        <w:t>Object_id</w:t>
+      </w:r>
+      <w:proofErr w:type="spellEnd"/>
+      <w:r>
+        <w:rPr>
+          <w:rFonts w:hint="eastAsia"/>
+        </w:rPr>
+        <w:t>,</w:t>
+      </w:r>
+      <w:r>
+        <w:rPr>
+          <w:rFonts w:hint="eastAsia"/>
+        </w:rPr>
+        <w:tab/>
+      </w:r>
+      <w:r>
+        <w:rPr>
+          <w:rFonts w:hint="eastAsia"/>
+        </w:rPr>
+        <w:tab/>
         <w:t>required</w:t>
       </w:r>
       <w:r>
@@ -1028,40 +1025,51 @@
         </w:rPr>
         <w:tab/>
       </w:r>
-      <w:r>
-        <w:rPr>
-          <w:rFonts w:hint="eastAsia"/>
-        </w:rPr>
-        <w:t>memberId: object_id</w:t>
-      </w:r>
-      <w:r>
-        <w:rPr>
-          <w:rFonts w:hint="eastAsia"/>
-        </w:rPr>
-        <w:tab/>
-      </w:r>
-      <w:r>
-        <w:rPr>
-          <w:rFonts w:hint="eastAsia"/>
-        </w:rPr>
-        <w:tab/>
-      </w:r>
-      <w:r>
-        <w:rPr>
-          <w:rFonts w:hint="eastAsia"/>
-        </w:rPr>
-        <w:tab/>
-      </w:r>
-      <w:r>
-        <w:rPr>
-          <w:rFonts w:hint="eastAsia"/>
-        </w:rPr>
-        <w:tab/>
-      </w:r>
-      <w:r>
-        <w:rPr>
-          <w:rFonts w:hint="eastAsia"/>
-        </w:rPr>
+      <w:proofErr w:type="spellStart"/>
+      <w:r>
+        <w:rPr>
+          <w:rFonts w:hint="eastAsia"/>
+        </w:rPr>
+        <w:t>memberId</w:t>
+      </w:r>
+      <w:proofErr w:type="spellEnd"/>
+      <w:r>
+        <w:rPr>
+          <w:rFonts w:hint="eastAsia"/>
+        </w:rPr>
+        <w:t xml:space="preserve">: </w:t>
+      </w:r>
+      <w:proofErr w:type="spellStart"/>
+      <w:r>
+        <w:rPr>
+          <w:rFonts w:hint="eastAsia"/>
+        </w:rPr>
+        <w:t>object_id</w:t>
+      </w:r>
+      <w:proofErr w:type="spellEnd"/>
+      <w:r>
+        <w:rPr>
+          <w:rFonts w:hint="eastAsia"/>
+        </w:rPr>
+        <w:tab/>
+      </w:r>
+      <w:r>
+        <w:rPr>
+          <w:rFonts w:hint="eastAsia"/>
+        </w:rPr>
+        <w:tab/>
+      </w:r>
+      <w:r>
+        <w:rPr>
+          <w:rFonts w:hint="eastAsia"/>
+        </w:rPr>
+        <w:tab/>
+      </w:r>
+      <w:r>
+        <w:rPr>
+          <w:rFonts w:hint="eastAsia"/>
+        </w:rPr>
+        <w:tab/>
         <w:t>required</w:t>
       </w:r>
     </w:p>
@@ -1072,6 +1080,7 @@
         </w:rPr>
         <w:tab/>
       </w:r>
+      <w:proofErr w:type="spellStart"/>
       <w:r>
         <w:rPr>
           <w:rFonts w:hint="eastAsia"/>
@@ -1085,42 +1094,52 @@
         <w:rPr>
           <w:rFonts w:hint="eastAsia"/>
         </w:rPr>
-        <w:t>Type: enum|String</w:t>
-      </w:r>
-      <w:r>
-        <w:rPr>
-          <w:rFonts w:hint="eastAsia"/>
-        </w:rPr>
-        <w:tab/>
-      </w:r>
-      <w:r>
-        <w:rPr>
-          <w:rFonts w:hint="eastAsia"/>
-        </w:rPr>
-        <w:tab/>
-      </w:r>
-      <w:r>
-        <w:rPr>
-          <w:rFonts w:hint="eastAsia"/>
-        </w:rPr>
-        <w:tab/>
-      </w:r>
-      <w:r>
-        <w:rPr>
-          <w:rFonts w:hint="eastAsia"/>
-        </w:rPr>
-        <w:tab/>
-      </w:r>
-      <w:r>
-        <w:rPr>
-          <w:rFonts w:hint="eastAsia"/>
-        </w:rPr>
-        <w:tab/>
-      </w:r>
-      <w:r>
-        <w:rPr>
-          <w:rFonts w:hint="eastAsia"/>
-        </w:rPr>
+        <w:t>Type</w:t>
+      </w:r>
+      <w:proofErr w:type="spellEnd"/>
+      <w:r>
+        <w:rPr>
+          <w:rFonts w:hint="eastAsia"/>
+        </w:rPr>
+        <w:t xml:space="preserve">: </w:t>
+      </w:r>
+      <w:proofErr w:type="spellStart"/>
+      <w:r>
+        <w:rPr>
+          <w:rFonts w:hint="eastAsia"/>
+        </w:rPr>
+        <w:t>enum|String</w:t>
+      </w:r>
+      <w:proofErr w:type="spellEnd"/>
+      <w:r>
+        <w:rPr>
+          <w:rFonts w:hint="eastAsia"/>
+        </w:rPr>
+        <w:tab/>
+      </w:r>
+      <w:r>
+        <w:rPr>
+          <w:rFonts w:hint="eastAsia"/>
+        </w:rPr>
+        <w:tab/>
+      </w:r>
+      <w:r>
+        <w:rPr>
+          <w:rFonts w:hint="eastAsia"/>
+        </w:rPr>
+        <w:tab/>
+      </w:r>
+      <w:r>
+        <w:rPr>
+          <w:rFonts w:hint="eastAsia"/>
+        </w:rPr>
+        <w:tab/>
+      </w:r>
+      <w:r>
+        <w:rPr>
+          <w:rFonts w:hint="eastAsia"/>
+        </w:rPr>
+        <w:tab/>
         <w:t>required</w:t>
       </w:r>
       <w:r>
@@ -1139,105 +1158,294 @@
         <w:rPr>
           <w:rFonts w:hint="eastAsia"/>
         </w:rPr>
-        <w:t>处理类型，例如禁止发言（NoArticle/NoComment）</w:t>
-      </w:r>
-    </w:p>
-    <w:p>
-      <w:pPr>
-        <w:rPr>
+        <w:t>处理类型，例如禁止发言（</w:t>
+      </w:r>
+      <w:proofErr w:type="spellStart"/>
+      <w:r>
+        <w:rPr>
+          <w:rFonts w:hint="eastAsia"/>
+        </w:rPr>
+        <w:t>NoArticle</w:t>
+      </w:r>
+      <w:proofErr w:type="spellEnd"/>
+      <w:r>
+        <w:rPr>
+          <w:rFonts w:hint="eastAsia"/>
+        </w:rPr>
+        <w:t>/</w:t>
+      </w:r>
+      <w:proofErr w:type="spellStart"/>
+      <w:r>
+        <w:rPr>
+          <w:rFonts w:hint="eastAsia"/>
+        </w:rPr>
+        <w:t>NoComment</w:t>
+      </w:r>
+      <w:proofErr w:type="spellEnd"/>
+      <w:r>
+        <w:rPr>
+          <w:rFonts w:hint="eastAsia"/>
+        </w:rPr>
+        <w:t>）</w:t>
+      </w:r>
+    </w:p>
+    <w:p>
+      <w:pPr>
+        <w:rPr>
+          <w:rFonts w:hint="eastAsia"/>
+        </w:rPr>
+      </w:pPr>
+      <w:r>
+        <w:tab/>
+      </w:r>
+      <w:proofErr w:type="spellStart"/>
+      <w:r>
+        <w:rPr>
+          <w:rFonts w:hint="eastAsia"/>
+        </w:rPr>
+        <w:t>pe</w:t>
+      </w:r>
+      <w:r>
+        <w:t>nalizeSubType</w:t>
+      </w:r>
+      <w:proofErr w:type="spellEnd"/>
+      <w:r>
+        <w:t xml:space="preserve"> </w:t>
+      </w:r>
+      <w:proofErr w:type="spellStart"/>
+      <w:r>
+        <w:t>enum|string</w:t>
+      </w:r>
+      <w:proofErr w:type="spellEnd"/>
+      <w:r>
+        <w:tab/>
+      </w:r>
+      <w:r>
+        <w:tab/>
+      </w:r>
+      <w:r>
+        <w:tab/>
+      </w:r>
+      <w:r>
+        <w:tab/>
+        <w:t>required</w:t>
+      </w:r>
+      <w:r>
+        <w:tab/>
+      </w:r>
+      <w:r>
+        <w:tab/>
+      </w:r>
+      <w:r>
+        <w:rPr>
+          <w:rFonts w:hint="eastAsia"/>
+        </w:rPr>
+        <w:t>子类型（</w:t>
+      </w:r>
+      <w:r>
+        <w:rPr>
+          <w:rFonts w:hint="eastAsia"/>
+        </w:rPr>
+        <w:t>CRUD</w:t>
+      </w:r>
+      <w:bookmarkStart w:id="1" w:name="_GoBack"/>
+      <w:bookmarkEnd w:id="1"/>
+      <w:r>
+        <w:rPr>
+          <w:rFonts w:hint="eastAsia"/>
+        </w:rPr>
+        <w:t>）</w:t>
+      </w:r>
+    </w:p>
+    <w:p>
+      <w:r>
+        <w:rPr>
+          <w:rFonts w:hint="eastAsia"/>
+        </w:rPr>
+        <w:tab/>
+        <w:t xml:space="preserve">duration: </w:t>
+      </w:r>
+      <w:proofErr w:type="spellStart"/>
+      <w:r>
+        <w:rPr>
+          <w:rFonts w:hint="eastAsia"/>
+        </w:rPr>
+        <w:t>int</w:t>
+      </w:r>
+      <w:proofErr w:type="spellEnd"/>
+      <w:r>
+        <w:rPr>
+          <w:rFonts w:hint="eastAsia"/>
+        </w:rPr>
+        <w:tab/>
+      </w:r>
+      <w:r>
+        <w:rPr>
+          <w:rFonts w:hint="eastAsia"/>
+        </w:rPr>
+        <w:tab/>
+      </w:r>
+      <w:r>
+        <w:rPr>
+          <w:rFonts w:hint="eastAsia"/>
+        </w:rPr>
+        <w:tab/>
+      </w:r>
+      <w:r>
+        <w:rPr>
+          <w:rFonts w:hint="eastAsia"/>
+        </w:rPr>
+        <w:tab/>
+      </w:r>
+      <w:r>
+        <w:rPr>
+          <w:rFonts w:hint="eastAsia"/>
+        </w:rPr>
+        <w:tab/>
+        <w:t>required; 1</w:t>
+      </w:r>
+      <w:r>
+        <w:rPr>
+          <w:rFonts w:hint="eastAsia"/>
+        </w:rPr>
+        <w:t>～</w:t>
+      </w:r>
+      <w:r>
+        <w:rPr>
+          <w:rFonts w:hint="eastAsia"/>
+        </w:rPr>
+        <w:t>30</w:t>
+      </w:r>
+      <w:r>
+        <w:rPr>
+          <w:rFonts w:hint="eastAsia"/>
+        </w:rPr>
+        <w:t>，其他：</w:t>
+      </w:r>
+      <w:r>
+        <w:rPr>
+          <w:rFonts w:hint="eastAsia"/>
           <w:b/>
           <w:bCs/>
         </w:rPr>
-      </w:pPr>
-      <w:r>
-        <w:rPr>
-          <w:rFonts w:hint="eastAsia"/>
-        </w:rPr>
-        <w:tab/>
-      </w:r>
-      <w:r>
-        <w:rPr>
-          <w:rFonts w:hint="eastAsia"/>
-        </w:rPr>
-        <w:t>duration: int</w:t>
-      </w:r>
-      <w:r>
-        <w:rPr>
-          <w:rFonts w:hint="eastAsia"/>
-        </w:rPr>
-        <w:tab/>
-      </w:r>
-      <w:r>
-        <w:rPr>
-          <w:rFonts w:hint="eastAsia"/>
-        </w:rPr>
-        <w:tab/>
-      </w:r>
-      <w:r>
-        <w:rPr>
-          <w:rFonts w:hint="eastAsia"/>
-        </w:rPr>
-        <w:tab/>
-      </w:r>
-      <w:r>
-        <w:rPr>
-          <w:rFonts w:hint="eastAsia"/>
-        </w:rPr>
-        <w:tab/>
-      </w:r>
-      <w:r>
-        <w:rPr>
-          <w:rFonts w:hint="eastAsia"/>
-        </w:rPr>
-        <w:tab/>
-      </w:r>
-      <w:r>
-        <w:rPr>
-          <w:rFonts w:hint="eastAsia"/>
-        </w:rPr>
-        <w:t>required; 1～30，其他：</w:t>
-      </w:r>
-      <w:r>
+        <w:t>天</w:t>
+      </w:r>
+      <w:r>
+        <w:rPr>
+          <w:rFonts w:hint="eastAsia"/>
+        </w:rPr>
+        <w:t>（更加适合人类的习惯）</w:t>
+      </w:r>
+    </w:p>
+    <w:p>
+      <w:pPr>
         <w:rPr>
           <w:rFonts w:hint="eastAsia"/>
           <w:b/>
           <w:bCs/>
-        </w:rPr>
-        <w:t>天</w:t>
-      </w:r>
-      <w:r>
-        <w:rPr>
-          <w:rFonts w:hint="eastAsia"/>
-        </w:rPr>
-        <w:t>（更加适合人类的习惯）</w:t>
-      </w:r>
-    </w:p>
-    <w:p>
-      <w:r>
-        <w:rPr>
-          <w:rFonts w:hint="eastAsia"/>
-        </w:rPr>
-        <w:tab/>
-      </w:r>
-      <w:r>
-        <w:rPr>
-          <w:rFonts w:hint="eastAsia"/>
-        </w:rPr>
-        <w:t>cDate:</w:t>
-      </w:r>
-    </w:p>
-    <w:p>
-      <w:r>
-        <w:rPr>
-          <w:rFonts w:hint="eastAsia"/>
-        </w:rPr>
-        <w:tab/>
-      </w:r>
-      <w:r>
-        <w:rPr>
-          <w:rFonts w:hint="eastAsia"/>
-        </w:rPr>
-        <w:t>dDate:</w:t>
+          <w:dstrike/>
+        </w:rPr>
+      </w:pPr>
+      <w:commentRangeStart w:id="2"/>
+      <w:r>
+        <w:tab/>
+      </w:r>
+      <w:proofErr w:type="spellStart"/>
+      <w:r>
+        <w:rPr>
+          <w:dstrike/>
+          <w:highlight w:val="yellow"/>
+        </w:rPr>
+        <w:t>isExpire</w:t>
+      </w:r>
+      <w:proofErr w:type="spellEnd"/>
+      <w:r>
+        <w:rPr>
+          <w:dstrike/>
+          <w:highlight w:val="yellow"/>
+        </w:rPr>
+        <w:t>: Boolean</w:t>
+      </w:r>
+      <w:r>
+        <w:rPr>
+          <w:dstrike/>
+          <w:highlight w:val="yellow"/>
+        </w:rPr>
+        <w:tab/>
+      </w:r>
+      <w:r>
+        <w:rPr>
+          <w:dstrike/>
+          <w:highlight w:val="yellow"/>
+        </w:rPr>
+        <w:tab/>
+      </w:r>
+      <w:r>
+        <w:rPr>
+          <w:dstrike/>
+          <w:highlight w:val="yellow"/>
+        </w:rPr>
+        <w:tab/>
+      </w:r>
+      <w:r>
+        <w:rPr>
+          <w:dstrike/>
+          <w:highlight w:val="yellow"/>
+        </w:rPr>
+        <w:tab/>
+        <w:t>virtual method get</w:t>
+      </w:r>
+      <w:commentRangeEnd w:id="2"/>
+      <w:r>
+        <w:rPr>
+          <w:rStyle w:val="CommentReference"/>
+          <w:dstrike/>
+        </w:rPr>
+        <w:commentReference w:id="2"/>
+      </w:r>
+    </w:p>
+    <w:p>
+      <w:r>
+        <w:rPr>
+          <w:rFonts w:hint="eastAsia"/>
+        </w:rPr>
+        <w:tab/>
+      </w:r>
+      <w:proofErr w:type="spellStart"/>
+      <w:r>
+        <w:rPr>
+          <w:rFonts w:hint="eastAsia"/>
+        </w:rPr>
+        <w:t>cDate</w:t>
+      </w:r>
+      <w:proofErr w:type="spellEnd"/>
+      <w:r>
+        <w:rPr>
+          <w:rFonts w:hint="eastAsia"/>
+        </w:rPr>
+        <w:t>:</w:t>
+      </w:r>
+    </w:p>
+    <w:p>
+      <w:r>
+        <w:rPr>
+          <w:rFonts w:hint="eastAsia"/>
+        </w:rPr>
+        <w:tab/>
+      </w:r>
+      <w:proofErr w:type="spellStart"/>
+      <w:r>
+        <w:rPr>
+          <w:rFonts w:hint="eastAsia"/>
+        </w:rPr>
+        <w:t>dDate</w:t>
+      </w:r>
+      <w:proofErr w:type="spellEnd"/>
+      <w:r>
+        <w:rPr>
+          <w:rFonts w:hint="eastAsia"/>
+        </w:rPr>
+        <w:t>:</w:t>
       </w:r>
       <w:r>
         <w:rPr>
@@ -1300,6 +1508,7 @@
         </w:rPr>
         <w:t xml:space="preserve">tatus: </w:t>
       </w:r>
+      <w:proofErr w:type="spellStart"/>
       <w:r>
         <w:t>F</w:t>
       </w:r>
@@ -1307,7 +1516,14 @@
         <w:rPr>
           <w:rFonts w:hint="eastAsia"/>
         </w:rPr>
-        <w:t>orbit：不许交互</w:t>
+        <w:t>orbit</w:t>
+      </w:r>
+      <w:proofErr w:type="spellEnd"/>
+      <w:r>
+        <w:rPr>
+          <w:rFonts w:hint="eastAsia"/>
+        </w:rPr>
+        <w:t>：不许交互</w:t>
       </w:r>
     </w:p>
     <w:p>
@@ -1321,317 +1537,498 @@
     <w:sectPr>
       <w:pgSz w:w="11906" w:h="16838"/>
       <w:pgMar w:top="1440" w:right="1800" w:bottom="1440" w:left="1800" w:header="851" w:footer="992" w:gutter="0"/>
-      <w:cols w:space="425" w:num="1"/>
-      <w:docGrid w:type="lines" w:linePitch="312" w:charSpace="0"/>
+      <w:cols w:space="425"/>
+      <w:docGrid w:type="lines" w:linePitch="312"/>
     </w:sectPr>
   </w:body>
 </w:document>
 </file>
 
 <file path=word/comments.xml><?xml version="1.0" encoding="utf-8"?>
-<w:comments xmlns:wpc="http://schemas.microsoft.com/office/word/2010/wordprocessingCanvas" xmlns:mc="http://schemas.openxmlformats.org/markup-compatibility/2006" xmlns:o="urn:schemas-microsoft-com:office:office" xmlns:r="http://schemas.openxmlformats.org/officeDocument/2006/relationships" xmlns:m="http://schemas.openxmlformats.org/officeDocument/2006/math" xmlns:v="urn:schemas-microsoft-com:vml" xmlns:wp14="http://schemas.microsoft.com/office/word/2010/wordprocessingDrawing" xmlns:wp="http://schemas.openxmlformats.org/drawingml/2006/wordprocessingDrawing" xmlns:w="http://schemas.openxmlformats.org/wordprocessingml/2006/main" xmlns:w14="http://schemas.microsoft.com/office/word/2010/wordml" xmlns:w15="http://schemas.microsoft.com/office/word/2012/wordml" xmlns:w10="urn:schemas-microsoft-com:office:word" xmlns:wpg="http://schemas.microsoft.com/office/word/2010/wordprocessingGroup" xmlns:wpi="http://schemas.microsoft.com/office/word/2010/wordprocessingInk" xmlns:wne="http://schemas.microsoft.com/office/word/2006/wordml" xmlns:wps="http://schemas.microsoft.com/office/word/2010/wordprocessingShape" xmlns:wpsCustomData="http://www.wps.cn/officeDocument/2013/wpsCustomData" mc:Ignorable="w14 w15 wp14">
+<w:comments xmlns:wpc="http://schemas.microsoft.com/office/word/2010/wordprocessingCanvas" xmlns:cx="http://schemas.microsoft.com/office/drawing/2014/chartex" xmlns:cx1="http://schemas.microsoft.com/office/drawing/2015/9/8/chartex" xmlns:mc="http://schemas.openxmlformats.org/markup-compatibility/2006" xmlns:o="urn:schemas-microsoft-com:office:office" xmlns:r="http://schemas.openxmlformats.org/officeDocument/2006/relationships" xmlns:m="http://schemas.openxmlformats.org/officeDocument/2006/math" xmlns:v="urn:schemas-microsoft-com:vml" xmlns:wp14="http://schemas.microsoft.com/office/word/2010/wordprocessingDrawing" xmlns:wp="http://schemas.openxmlformats.org/drawingml/2006/wordprocessingDrawing" xmlns:w10="urn:schemas-microsoft-com:office:word" xmlns:w="http://schemas.openxmlformats.org/wordprocessingml/2006/main" xmlns:w14="http://schemas.microsoft.com/office/word/2010/wordml" xmlns:w15="http://schemas.microsoft.com/office/word/2012/wordml" xmlns:w16se="http://schemas.microsoft.com/office/word/2015/wordml/symex" xmlns:wpg="http://schemas.microsoft.com/office/word/2010/wordprocessingGroup" xmlns:wpi="http://schemas.microsoft.com/office/word/2010/wordprocessingInk" xmlns:wne="http://schemas.microsoft.com/office/word/2006/wordml" xmlns:wps="http://schemas.microsoft.com/office/word/2010/wordprocessingShape" mc:Ignorable="w14 w15 w16se wp14">
   <w:comment w:id="0" w:author="ZHANG Wei AG" w:date="2017-06-19T10:54:00Z" w:initials="ZWA">
     <w:p>
       <w:pPr>
-        <w:pStyle w:val="3"/>
+        <w:pStyle w:val="CommentText"/>
       </w:pPr>
       <w:r>
         <w:rPr>
           <w:rFonts w:hint="eastAsia"/>
         </w:rPr>
         <w:t>记录群成员的状态</w:t>
+      </w:r>
+    </w:p>
+  </w:comment>
+  <w:comment w:id="2" w:author="ZHANG Wei AG" w:date="2017-08-02T10:51:00Z" w:initials="ZWA">
+    <w:p>
+      <w:pPr>
+        <w:pStyle w:val="CommentText"/>
+        <w:rPr>
+          <w:rFonts w:hint="eastAsia"/>
+        </w:rPr>
+      </w:pPr>
+      <w:r>
+        <w:rPr>
+          <w:rStyle w:val="CommentReference"/>
+        </w:rPr>
+        <w:annotationRef/>
+      </w:r>
+      <w:r>
+        <w:t>V</w:t>
+      </w:r>
+      <w:r>
+        <w:rPr>
+          <w:rFonts w:hint="eastAsia"/>
+        </w:rPr>
+        <w:t>irtual</w:t>
+      </w:r>
+      <w:r>
+        <w:t xml:space="preserve"> </w:t>
+      </w:r>
+      <w:r>
+        <w:rPr>
+          <w:rFonts w:hint="eastAsia"/>
+        </w:rPr>
+        <w:t>get</w:t>
+      </w:r>
+      <w:r>
+        <w:rPr>
+          <w:rFonts w:hint="eastAsia"/>
+        </w:rPr>
+        <w:t>不能作为查询条件，所有直接在</w:t>
+      </w:r>
+      <w:proofErr w:type="spellStart"/>
+      <w:r>
+        <w:rPr>
+          <w:rFonts w:hint="eastAsia"/>
+        </w:rPr>
+        <w:t>nodejs</w:t>
+      </w:r>
+      <w:proofErr w:type="spellEnd"/>
+      <w:r>
+        <w:rPr>
+          <w:rFonts w:hint="eastAsia"/>
+        </w:rPr>
+        <w:t>级别进行判断</w:t>
       </w:r>
     </w:p>
   </w:comment>
 </w:comments>
 </file>
 
+<file path=word/commentsExtended.xml><?xml version="1.0" encoding="utf-8"?>
+<w15:commentsEx xmlns:wpc="http://schemas.microsoft.com/office/word/2010/wordprocessingCanvas" xmlns:cx="http://schemas.microsoft.com/office/drawing/2014/chartex" xmlns:cx1="http://schemas.microsoft.com/office/drawing/2015/9/8/chartex" xmlns:mc="http://schemas.openxmlformats.org/markup-compatibility/2006" xmlns:o="urn:schemas-microsoft-com:office:office" xmlns:r="http://schemas.openxmlformats.org/officeDocument/2006/relationships" xmlns:m="http://schemas.openxmlformats.org/officeDocument/2006/math" xmlns:v="urn:schemas-microsoft-com:vml" xmlns:wp14="http://schemas.microsoft.com/office/word/2010/wordprocessingDrawing" xmlns:wp="http://schemas.openxmlformats.org/drawingml/2006/wordprocessingDrawing" xmlns:w10="urn:schemas-microsoft-com:office:word" xmlns:w="http://schemas.openxmlformats.org/wordprocessingml/2006/main" xmlns:w14="http://schemas.microsoft.com/office/word/2010/wordml" xmlns:w15="http://schemas.microsoft.com/office/word/2012/wordml" xmlns:w16se="http://schemas.microsoft.com/office/word/2015/wordml/symex" xmlns:wpg="http://schemas.microsoft.com/office/word/2010/wordprocessingGroup" xmlns:wpi="http://schemas.microsoft.com/office/word/2010/wordprocessingInk" xmlns:wne="http://schemas.microsoft.com/office/word/2006/wordml" xmlns:wps="http://schemas.microsoft.com/office/word/2010/wordprocessingShape" mc:Ignorable="w14 w15 w16se wp14">
+  <w15:commentEx w15:paraId="0303BACB" w15:done="0"/>
+  <w15:commentEx w15:paraId="09679572" w15:done="0"/>
+</w15:commentsEx>
+</file>
+
 <file path=word/styles.xml><?xml version="1.0" encoding="utf-8"?>
-<w:styles xmlns:mc="http://schemas.openxmlformats.org/markup-compatibility/2006" xmlns:o="urn:schemas-microsoft-com:office:office" xmlns:r="http://schemas.openxmlformats.org/officeDocument/2006/relationships" xmlns:m="http://schemas.openxmlformats.org/officeDocument/2006/math" xmlns:v="urn:schemas-microsoft-com:vml" xmlns:w="http://schemas.openxmlformats.org/wordprocessingml/2006/main" xmlns:w14="http://schemas.microsoft.com/office/word/2010/wordml" xmlns:w10="urn:schemas-microsoft-com:office:word" xmlns:sl="http://schemas.openxmlformats.org/schemaLibrary/2006/main" mc:Ignorable="w14">
+<w:styles xmlns:mc="http://schemas.openxmlformats.org/markup-compatibility/2006" xmlns:r="http://schemas.openxmlformats.org/officeDocument/2006/relationships" xmlns:w="http://schemas.openxmlformats.org/wordprocessingml/2006/main" xmlns:w14="http://schemas.microsoft.com/office/word/2010/wordml" xmlns:w15="http://schemas.microsoft.com/office/word/2012/wordml" xmlns:w16se="http://schemas.microsoft.com/office/word/2015/wordml/symex" mc:Ignorable="w14 w15 w16se">
   <w:docDefaults>
     <w:rPrDefault>
       <w:rPr>
-        <w:rFonts w:asciiTheme="minorHAnsi" w:hAnsiTheme="minorHAnsi" w:eastAsiaTheme="minorEastAsia" w:cstheme="minorBidi"/>
+        <w:rFonts w:asciiTheme="minorHAnsi" w:eastAsiaTheme="minorEastAsia" w:hAnsiTheme="minorHAnsi" w:cstheme="minorBidi"/>
+        <w:lang w:val="en-US" w:eastAsia="zh-CN" w:bidi="ar-SA"/>
       </w:rPr>
     </w:rPrDefault>
+    <w:pPrDefault/>
   </w:docDefaults>
-  <w:latentStyles w:count="260" w:defQFormat="0" w:defUnhideWhenUsed="1" w:defSemiHidden="1" w:defUIPriority="99" w:defLockedState="0">
-    <w:lsdException w:qFormat="1" w:unhideWhenUsed="0" w:uiPriority="0" w:semiHidden="0" w:name="Normal"/>
-    <w:lsdException w:qFormat="1" w:unhideWhenUsed="0" w:uiPriority="9" w:semiHidden="0" w:name="heading 1"/>
-    <w:lsdException w:qFormat="1" w:uiPriority="9" w:name="heading 2"/>
-    <w:lsdException w:qFormat="1" w:uiPriority="9" w:name="heading 3"/>
-    <w:lsdException w:qFormat="1" w:uiPriority="9" w:name="heading 4"/>
-    <w:lsdException w:qFormat="1" w:uiPriority="9" w:name="heading 5"/>
-    <w:lsdException w:qFormat="1" w:uiPriority="9" w:name="heading 6"/>
-    <w:lsdException w:qFormat="1" w:uiPriority="9" w:name="heading 7"/>
-    <w:lsdException w:qFormat="1" w:uiPriority="9" w:name="heading 8"/>
-    <w:lsdException w:qFormat="1" w:uiPriority="9" w:name="heading 9"/>
-    <w:lsdException w:uiPriority="99" w:name="index 1"/>
-    <w:lsdException w:uiPriority="99" w:name="index 2"/>
-    <w:lsdException w:uiPriority="99" w:name="index 3"/>
-    <w:lsdException w:uiPriority="99" w:name="index 4"/>
-    <w:lsdException w:uiPriority="99" w:name="index 5"/>
-    <w:lsdException w:uiPriority="99" w:name="index 6"/>
-    <w:lsdException w:uiPriority="99" w:name="index 7"/>
-    <w:lsdException w:uiPriority="99" w:name="index 8"/>
-    <w:lsdException w:uiPriority="99" w:name="index 9"/>
-    <w:lsdException w:uiPriority="39" w:name="toc 1"/>
-    <w:lsdException w:uiPriority="39" w:name="toc 2"/>
-    <w:lsdException w:uiPriority="39" w:name="toc 3"/>
-    <w:lsdException w:uiPriority="39" w:name="toc 4"/>
-    <w:lsdException w:uiPriority="39" w:name="toc 5"/>
-    <w:lsdException w:uiPriority="39" w:name="toc 6"/>
-    <w:lsdException w:uiPriority="39" w:name="toc 7"/>
-    <w:lsdException w:uiPriority="39" w:name="toc 8"/>
-    <w:lsdException w:uiPriority="39" w:name="toc 9"/>
-    <w:lsdException w:uiPriority="99" w:name="Normal Indent"/>
-    <w:lsdException w:uiPriority="99" w:name="footnote text"/>
-    <w:lsdException w:uiPriority="99" w:semiHidden="0" w:name="annotation text"/>
-    <w:lsdException w:uiPriority="99" w:name="header"/>
-    <w:lsdException w:uiPriority="99" w:name="footer"/>
-    <w:lsdException w:uiPriority="99" w:name="index heading"/>
-    <w:lsdException w:qFormat="1" w:uiPriority="35" w:name="caption"/>
-    <w:lsdException w:uiPriority="99" w:name="table of figures"/>
-    <w:lsdException w:uiPriority="99" w:name="envelope address"/>
-    <w:lsdException w:uiPriority="99" w:name="envelope return"/>
-    <w:lsdException w:uiPriority="99" w:name="footnote reference"/>
-    <w:lsdException w:uiPriority="99" w:semiHidden="0" w:name="annotation reference"/>
-    <w:lsdException w:uiPriority="99" w:name="line number"/>
-    <w:lsdException w:uiPriority="99" w:name="page number"/>
-    <w:lsdException w:uiPriority="99" w:name="endnote reference"/>
-    <w:lsdException w:uiPriority="99" w:name="endnote text"/>
-    <w:lsdException w:uiPriority="99" w:name="table of authorities"/>
-    <w:lsdException w:uiPriority="99" w:name="macro"/>
-    <w:lsdException w:uiPriority="99" w:name="toa heading"/>
-    <w:lsdException w:uiPriority="99" w:name="List"/>
-    <w:lsdException w:uiPriority="99" w:name="List Bullet"/>
-    <w:lsdException w:uiPriority="99" w:name="List Number"/>
-    <w:lsdException w:uiPriority="99" w:name="List 2"/>
-    <w:lsdException w:uiPriority="99" w:name="List 3"/>
-    <w:lsdException w:uiPriority="99" w:name="List 4"/>
-    <w:lsdException w:uiPriority="99" w:name="List 5"/>
-    <w:lsdException w:uiPriority="99" w:name="List Bullet 2"/>
-    <w:lsdException w:uiPriority="99" w:name="List Bullet 3"/>
-    <w:lsdException w:uiPriority="99" w:name="List Bullet 4"/>
-    <w:lsdException w:uiPriority="99" w:name="List Bullet 5"/>
-    <w:lsdException w:uiPriority="99" w:name="List Number 2"/>
-    <w:lsdException w:uiPriority="99" w:name="List Number 3"/>
-    <w:lsdException w:uiPriority="99" w:name="List Number 4"/>
-    <w:lsdException w:uiPriority="99" w:name="List Number 5"/>
-    <w:lsdException w:qFormat="1" w:unhideWhenUsed="0" w:uiPriority="10" w:semiHidden="0" w:name="Title"/>
-    <w:lsdException w:uiPriority="99" w:name="Closing"/>
-    <w:lsdException w:uiPriority="99" w:name="Signature"/>
-    <w:lsdException w:uiPriority="1" w:name="Default Paragraph Font"/>
-    <w:lsdException w:uiPriority="99" w:name="Body Text"/>
-    <w:lsdException w:uiPriority="99" w:name="Body Text Indent"/>
-    <w:lsdException w:uiPriority="99" w:name="List Continue"/>
-    <w:lsdException w:uiPriority="99" w:name="List Continue 2"/>
-    <w:lsdException w:uiPriority="99" w:name="List Continue 3"/>
-    <w:lsdException w:uiPriority="99" w:name="List Continue 4"/>
-    <w:lsdException w:uiPriority="99" w:name="List Continue 5"/>
-    <w:lsdException w:uiPriority="99" w:name="Message Header"/>
-    <w:lsdException w:qFormat="1" w:unhideWhenUsed="0" w:uiPriority="11" w:semiHidden="0" w:name="Subtitle"/>
-    <w:lsdException w:uiPriority="99" w:name="Salutation"/>
-    <w:lsdException w:uiPriority="99" w:name="Date"/>
-    <w:lsdException w:uiPriority="99" w:name="Body Text First Indent"/>
-    <w:lsdException w:uiPriority="99" w:name="Body Text First Indent 2"/>
-    <w:lsdException w:uiPriority="99" w:name="Note Heading"/>
-    <w:lsdException w:uiPriority="99" w:name="Body Text 2"/>
-    <w:lsdException w:uiPriority="99" w:name="Body Text 3"/>
-    <w:lsdException w:uiPriority="99" w:name="Body Text Indent 2"/>
-    <w:lsdException w:uiPriority="99" w:name="Body Text Indent 3"/>
-    <w:lsdException w:uiPriority="99" w:name="Block Text"/>
-    <w:lsdException w:uiPriority="99" w:name="Hyperlink"/>
-    <w:lsdException w:uiPriority="99" w:name="FollowedHyperlink"/>
-    <w:lsdException w:qFormat="1" w:unhideWhenUsed="0" w:uiPriority="22" w:semiHidden="0" w:name="Strong"/>
-    <w:lsdException w:qFormat="1" w:unhideWhenUsed="0" w:uiPriority="20" w:semiHidden="0" w:name="Emphasis"/>
-    <w:lsdException w:uiPriority="99" w:name="Document Map"/>
-    <w:lsdException w:uiPriority="99" w:name="Plain Text"/>
-    <w:lsdException w:uiPriority="99" w:name="E-mail Signature"/>
-    <w:lsdException w:uiPriority="99" w:name="Normal (Web)"/>
-    <w:lsdException w:uiPriority="99" w:name="HTML Acronym"/>
-    <w:lsdException w:uiPriority="99" w:name="HTML Address"/>
-    <w:lsdException w:uiPriority="99" w:name="HTML Cite"/>
-    <w:lsdException w:uiPriority="99" w:name="HTML Code"/>
-    <w:lsdException w:uiPriority="99" w:name="HTML Definition"/>
-    <w:lsdException w:uiPriority="99" w:name="HTML Keyboard"/>
-    <w:lsdException w:uiPriority="99" w:name="HTML Preformatted"/>
-    <w:lsdException w:uiPriority="99" w:name="HTML Sample"/>
-    <w:lsdException w:uiPriority="99" w:name="HTML Typewriter"/>
-    <w:lsdException w:uiPriority="99" w:name="HTML Variable"/>
-    <w:lsdException w:uiPriority="99" w:name="Normal Table"/>
-    <w:lsdException w:qFormat="1" w:uiPriority="99" w:semiHidden="0" w:name="annotation subject"/>
-    <w:lsdException w:uiPriority="99" w:name="Table Simple 1"/>
-    <w:lsdException w:uiPriority="99" w:name="Table Simple 2"/>
-    <w:lsdException w:uiPriority="99" w:name="Table Simple 3"/>
-    <w:lsdException w:uiPriority="99" w:name="Table Classic 1"/>
-    <w:lsdException w:uiPriority="99" w:name="Table Classic 2"/>
-    <w:lsdException w:uiPriority="99" w:name="Table Classic 3"/>
-    <w:lsdException w:uiPriority="99" w:name="Table Classic 4"/>
-    <w:lsdException w:uiPriority="99" w:name="Table Colorful 1"/>
-    <w:lsdException w:uiPriority="99" w:name="Table Colorful 2"/>
-    <w:lsdException w:uiPriority="99" w:name="Table Colorful 3"/>
-    <w:lsdException w:uiPriority="99" w:name="Table Columns 1"/>
-    <w:lsdException w:uiPriority="99" w:name="Table Columns 2"/>
-    <w:lsdException w:uiPriority="99" w:name="Table Columns 3"/>
-    <w:lsdException w:uiPriority="99" w:name="Table Columns 4"/>
-    <w:lsdException w:uiPriority="99" w:name="Table Columns 5"/>
-    <w:lsdException w:uiPriority="99" w:name="Table Grid 1"/>
-    <w:lsdException w:uiPriority="99" w:name="Table Grid 2"/>
-    <w:lsdException w:uiPriority="99" w:name="Table Grid 3"/>
-    <w:lsdException w:uiPriority="99" w:name="Table Grid 4"/>
-    <w:lsdException w:uiPriority="99" w:name="Table Grid 5"/>
-    <w:lsdException w:uiPriority="99" w:name="Table Grid 6"/>
-    <w:lsdException w:uiPriority="99" w:name="Table Grid 7"/>
-    <w:lsdException w:uiPriority="99" w:name="Table Grid 8"/>
-    <w:lsdException w:uiPriority="99" w:name="Table List 1"/>
-    <w:lsdException w:uiPriority="99" w:name="Table List 2"/>
-    <w:lsdException w:uiPriority="99" w:name="Table List 3"/>
-    <w:lsdException w:uiPriority="99" w:name="Table List 4"/>
-    <w:lsdException w:uiPriority="99" w:name="Table List 5"/>
-    <w:lsdException w:uiPriority="99" w:name="Table List 6"/>
-    <w:lsdException w:uiPriority="99" w:name="Table List 7"/>
-    <w:lsdException w:uiPriority="99" w:name="Table List 8"/>
-    <w:lsdException w:uiPriority="99" w:name="Table 3D effects 1"/>
-    <w:lsdException w:uiPriority="99" w:name="Table 3D effects 2"/>
-    <w:lsdException w:uiPriority="99" w:name="Table 3D effects 3"/>
-    <w:lsdException w:uiPriority="99" w:name="Table Contemporary"/>
-    <w:lsdException w:uiPriority="99" w:name="Table Elegant"/>
-    <w:lsdException w:uiPriority="99" w:name="Table Professional"/>
-    <w:lsdException w:uiPriority="99" w:name="Table Subtle 1"/>
-    <w:lsdException w:uiPriority="99" w:name="Table Subtle 2"/>
-    <w:lsdException w:uiPriority="99" w:name="Table Web 1"/>
-    <w:lsdException w:uiPriority="99" w:name="Table Web 2"/>
-    <w:lsdException w:uiPriority="99" w:name="Table Web 3"/>
-    <w:lsdException w:qFormat="1" w:uiPriority="99" w:semiHidden="0" w:name="Balloon Text"/>
-    <w:lsdException w:unhideWhenUsed="0" w:uiPriority="59" w:semiHidden="0" w:name="Table Grid"/>
-    <w:lsdException w:uiPriority="99" w:name="Table Theme"/>
-    <w:lsdException w:unhideWhenUsed="0" w:uiPriority="60" w:semiHidden="0" w:name="Light Shading"/>
-    <w:lsdException w:unhideWhenUsed="0" w:uiPriority="61" w:semiHidden="0" w:name="Light List"/>
-    <w:lsdException w:unhideWhenUsed="0" w:uiPriority="62" w:semiHidden="0" w:name="Light Grid"/>
-    <w:lsdException w:unhideWhenUsed="0" w:uiPriority="63" w:semiHidden="0" w:name="Medium Shading 1"/>
-    <w:lsdException w:unhideWhenUsed="0" w:uiPriority="64" w:semiHidden="0" w:name="Medium Shading 2"/>
-    <w:lsdException w:unhideWhenUsed="0" w:uiPriority="65" w:semiHidden="0" w:name="Medium List 1"/>
-    <w:lsdException w:unhideWhenUsed="0" w:uiPriority="66" w:semiHidden="0" w:name="Medium List 2"/>
-    <w:lsdException w:unhideWhenUsed="0" w:uiPriority="67" w:semiHidden="0" w:name="Medium Grid 1"/>
-    <w:lsdException w:unhideWhenUsed="0" w:uiPriority="68" w:semiHidden="0" w:name="Medium Grid 2"/>
-    <w:lsdException w:unhideWhenUsed="0" w:uiPriority="69" w:semiHidden="0" w:name="Medium Grid 3"/>
-    <w:lsdException w:unhideWhenUsed="0" w:uiPriority="70" w:semiHidden="0" w:name="Dark List"/>
-    <w:lsdException w:unhideWhenUsed="0" w:uiPriority="71" w:semiHidden="0" w:name="Colorful Shading"/>
-    <w:lsdException w:unhideWhenUsed="0" w:uiPriority="72" w:semiHidden="0" w:name="Colorful List"/>
-    <w:lsdException w:unhideWhenUsed="0" w:uiPriority="73" w:semiHidden="0" w:name="Colorful Grid"/>
-    <w:lsdException w:unhideWhenUsed="0" w:uiPriority="60" w:semiHidden="0" w:name="Light Shading Accent 1"/>
-    <w:lsdException w:unhideWhenUsed="0" w:uiPriority="61" w:semiHidden="0" w:name="Light List Accent 1"/>
-    <w:lsdException w:unhideWhenUsed="0" w:uiPriority="62" w:semiHidden="0" w:name="Light Grid Accent 1"/>
-    <w:lsdException w:unhideWhenUsed="0" w:uiPriority="63" w:semiHidden="0" w:name="Medium Shading 1 Accent 1"/>
-    <w:lsdException w:unhideWhenUsed="0" w:uiPriority="64" w:semiHidden="0" w:name="Medium Shading 2 Accent 1"/>
-    <w:lsdException w:unhideWhenUsed="0" w:uiPriority="65" w:semiHidden="0" w:name="Medium List 1 Accent 1"/>
-    <w:lsdException w:unhideWhenUsed="0" w:uiPriority="66" w:semiHidden="0" w:name="Medium List 2 Accent 1"/>
-    <w:lsdException w:unhideWhenUsed="0" w:uiPriority="67" w:semiHidden="0" w:name="Medium Grid 1 Accent 1"/>
-    <w:lsdException w:unhideWhenUsed="0" w:uiPriority="68" w:semiHidden="0" w:name="Medium Grid 2 Accent 1"/>
-    <w:lsdException w:unhideWhenUsed="0" w:uiPriority="69" w:semiHidden="0" w:name="Medium Grid 3 Accent 1"/>
-    <w:lsdException w:unhideWhenUsed="0" w:uiPriority="70" w:semiHidden="0" w:name="Dark List Accent 1"/>
-    <w:lsdException w:unhideWhenUsed="0" w:uiPriority="71" w:semiHidden="0" w:name="Colorful Shading Accent 1"/>
-    <w:lsdException w:unhideWhenUsed="0" w:uiPriority="72" w:semiHidden="0" w:name="Colorful List Accent 1"/>
-    <w:lsdException w:unhideWhenUsed="0" w:uiPriority="73" w:semiHidden="0" w:name="Colorful Grid Accent 1"/>
-    <w:lsdException w:unhideWhenUsed="0" w:uiPriority="60" w:semiHidden="0" w:name="Light Shading Accent 2"/>
-    <w:lsdException w:unhideWhenUsed="0" w:uiPriority="61" w:semiHidden="0" w:name="Light List Accent 2"/>
-    <w:lsdException w:unhideWhenUsed="0" w:uiPriority="62" w:semiHidden="0" w:name="Light Grid Accent 2"/>
-    <w:lsdException w:unhideWhenUsed="0" w:uiPriority="63" w:semiHidden="0" w:name="Medium Shading 1 Accent 2"/>
-    <w:lsdException w:unhideWhenUsed="0" w:uiPriority="64" w:semiHidden="0" w:name="Medium Shading 2 Accent 2"/>
-    <w:lsdException w:unhideWhenUsed="0" w:uiPriority="65" w:semiHidden="0" w:name="Medium List 1 Accent 2"/>
-    <w:lsdException w:unhideWhenUsed="0" w:uiPriority="66" w:semiHidden="0" w:name="Medium List 2 Accent 2"/>
-    <w:lsdException w:unhideWhenUsed="0" w:uiPriority="67" w:semiHidden="0" w:name="Medium Grid 1 Accent 2"/>
-    <w:lsdException w:unhideWhenUsed="0" w:uiPriority="68" w:semiHidden="0" w:name="Medium Grid 2 Accent 2"/>
-    <w:lsdException w:unhideWhenUsed="0" w:uiPriority="69" w:semiHidden="0" w:name="Medium Grid 3 Accent 2"/>
-    <w:lsdException w:unhideWhenUsed="0" w:uiPriority="70" w:semiHidden="0" w:name="Dark List Accent 2"/>
-    <w:lsdException w:unhideWhenUsed="0" w:uiPriority="71" w:semiHidden="0" w:name="Colorful Shading Accent 2"/>
-    <w:lsdException w:unhideWhenUsed="0" w:uiPriority="72" w:semiHidden="0" w:name="Colorful List Accent 2"/>
-    <w:lsdException w:unhideWhenUsed="0" w:uiPriority="73" w:semiHidden="0" w:name="Colorful Grid Accent 2"/>
-    <w:lsdException w:unhideWhenUsed="0" w:uiPriority="60" w:semiHidden="0" w:name="Light Shading Accent 3"/>
-    <w:lsdException w:unhideWhenUsed="0" w:uiPriority="61" w:semiHidden="0" w:name="Light List Accent 3"/>
-    <w:lsdException w:unhideWhenUsed="0" w:uiPriority="62" w:semiHidden="0" w:name="Light Grid Accent 3"/>
-    <w:lsdException w:unhideWhenUsed="0" w:uiPriority="63" w:semiHidden="0" w:name="Medium Shading 1 Accent 3"/>
-    <w:lsdException w:unhideWhenUsed="0" w:uiPriority="64" w:semiHidden="0" w:name="Medium Shading 2 Accent 3"/>
-    <w:lsdException w:unhideWhenUsed="0" w:uiPriority="65" w:semiHidden="0" w:name="Medium List 1 Accent 3"/>
-    <w:lsdException w:unhideWhenUsed="0" w:uiPriority="66" w:semiHidden="0" w:name="Medium List 2 Accent 3"/>
-    <w:lsdException w:unhideWhenUsed="0" w:uiPriority="67" w:semiHidden="0" w:name="Medium Grid 1 Accent 3"/>
-    <w:lsdException w:unhideWhenUsed="0" w:uiPriority="68" w:semiHidden="0" w:name="Medium Grid 2 Accent 3"/>
-    <w:lsdException w:unhideWhenUsed="0" w:uiPriority="69" w:semiHidden="0" w:name="Medium Grid 3 Accent 3"/>
-    <w:lsdException w:unhideWhenUsed="0" w:uiPriority="70" w:semiHidden="0" w:name="Dark List Accent 3"/>
-    <w:lsdException w:unhideWhenUsed="0" w:uiPriority="71" w:semiHidden="0" w:name="Colorful Shading Accent 3"/>
-    <w:lsdException w:unhideWhenUsed="0" w:uiPriority="72" w:semiHidden="0" w:name="Colorful List Accent 3"/>
-    <w:lsdException w:unhideWhenUsed="0" w:uiPriority="73" w:semiHidden="0" w:name="Colorful Grid Accent 3"/>
-    <w:lsdException w:unhideWhenUsed="0" w:uiPriority="60" w:semiHidden="0" w:name="Light Shading Accent 4"/>
-    <w:lsdException w:unhideWhenUsed="0" w:uiPriority="61" w:semiHidden="0" w:name="Light List Accent 4"/>
-    <w:lsdException w:unhideWhenUsed="0" w:uiPriority="62" w:semiHidden="0" w:name="Light Grid Accent 4"/>
-    <w:lsdException w:unhideWhenUsed="0" w:uiPriority="63" w:semiHidden="0" w:name="Medium Shading 1 Accent 4"/>
-    <w:lsdException w:unhideWhenUsed="0" w:uiPriority="64" w:semiHidden="0" w:name="Medium Shading 2 Accent 4"/>
-    <w:lsdException w:unhideWhenUsed="0" w:uiPriority="65" w:semiHidden="0" w:name="Medium List 1 Accent 4"/>
-    <w:lsdException w:unhideWhenUsed="0" w:uiPriority="66" w:semiHidden="0" w:name="Medium List 2 Accent 4"/>
-    <w:lsdException w:unhideWhenUsed="0" w:uiPriority="67" w:semiHidden="0" w:name="Medium Grid 1 Accent 4"/>
-    <w:lsdException w:unhideWhenUsed="0" w:uiPriority="68" w:semiHidden="0" w:name="Medium Grid 2 Accent 4"/>
-    <w:lsdException w:unhideWhenUsed="0" w:uiPriority="69" w:semiHidden="0" w:name="Medium Grid 3 Accent 4"/>
-    <w:lsdException w:unhideWhenUsed="0" w:uiPriority="70" w:semiHidden="0" w:name="Dark List Accent 4"/>
-    <w:lsdException w:unhideWhenUsed="0" w:uiPriority="71" w:semiHidden="0" w:name="Colorful Shading Accent 4"/>
-    <w:lsdException w:unhideWhenUsed="0" w:uiPriority="72" w:semiHidden="0" w:name="Colorful List Accent 4"/>
-    <w:lsdException w:unhideWhenUsed="0" w:uiPriority="73" w:semiHidden="0" w:name="Colorful Grid Accent 4"/>
-    <w:lsdException w:unhideWhenUsed="0" w:uiPriority="60" w:semiHidden="0" w:name="Light Shading Accent 5"/>
-    <w:lsdException w:unhideWhenUsed="0" w:uiPriority="61" w:semiHidden="0" w:name="Light List Accent 5"/>
-    <w:lsdException w:unhideWhenUsed="0" w:uiPriority="62" w:semiHidden="0" w:name="Light Grid Accent 5"/>
-    <w:lsdException w:unhideWhenUsed="0" w:uiPriority="63" w:semiHidden="0" w:name="Medium Shading 1 Accent 5"/>
-    <w:lsdException w:unhideWhenUsed="0" w:uiPriority="64" w:semiHidden="0" w:name="Medium Shading 2 Accent 5"/>
-    <w:lsdException w:unhideWhenUsed="0" w:uiPriority="65" w:semiHidden="0" w:name="Medium List 1 Accent 5"/>
-    <w:lsdException w:unhideWhenUsed="0" w:uiPriority="66" w:semiHidden="0" w:name="Medium List 2 Accent 5"/>
-    <w:lsdException w:unhideWhenUsed="0" w:uiPriority="67" w:semiHidden="0" w:name="Medium Grid 1 Accent 5"/>
-    <w:lsdException w:unhideWhenUsed="0" w:uiPriority="68" w:semiHidden="0" w:name="Medium Grid 2 Accent 5"/>
-    <w:lsdException w:unhideWhenUsed="0" w:uiPriority="69" w:semiHidden="0" w:name="Medium Grid 3 Accent 5"/>
-    <w:lsdException w:unhideWhenUsed="0" w:uiPriority="70" w:semiHidden="0" w:name="Dark List Accent 5"/>
-    <w:lsdException w:unhideWhenUsed="0" w:uiPriority="71" w:semiHidden="0" w:name="Colorful Shading Accent 5"/>
-    <w:lsdException w:unhideWhenUsed="0" w:uiPriority="72" w:semiHidden="0" w:name="Colorful List Accent 5"/>
-    <w:lsdException w:unhideWhenUsed="0" w:uiPriority="73" w:semiHidden="0" w:name="Colorful Grid Accent 5"/>
-    <w:lsdException w:unhideWhenUsed="0" w:uiPriority="60" w:semiHidden="0" w:name="Light Shading Accent 6"/>
-    <w:lsdException w:unhideWhenUsed="0" w:uiPriority="61" w:semiHidden="0" w:name="Light List Accent 6"/>
-    <w:lsdException w:unhideWhenUsed="0" w:uiPriority="62" w:semiHidden="0" w:name="Light Grid Accent 6"/>
-    <w:lsdException w:unhideWhenUsed="0" w:uiPriority="63" w:semiHidden="0" w:name="Medium Shading 1 Accent 6"/>
-    <w:lsdException w:unhideWhenUsed="0" w:uiPriority="64" w:semiHidden="0" w:name="Medium Shading 2 Accent 6"/>
-    <w:lsdException w:unhideWhenUsed="0" w:uiPriority="65" w:semiHidden="0" w:name="Medium List 1 Accent 6"/>
-    <w:lsdException w:unhideWhenUsed="0" w:uiPriority="66" w:semiHidden="0" w:name="Medium List 2 Accent 6"/>
-    <w:lsdException w:unhideWhenUsed="0" w:uiPriority="67" w:semiHidden="0" w:name="Medium Grid 1 Accent 6"/>
-    <w:lsdException w:unhideWhenUsed="0" w:uiPriority="68" w:semiHidden="0" w:name="Medium Grid 2 Accent 6"/>
-    <w:lsdException w:unhideWhenUsed="0" w:uiPriority="69" w:semiHidden="0" w:name="Medium Grid 3 Accent 6"/>
-    <w:lsdException w:unhideWhenUsed="0" w:uiPriority="70" w:semiHidden="0" w:name="Dark List Accent 6"/>
-    <w:lsdException w:unhideWhenUsed="0" w:uiPriority="71" w:semiHidden="0" w:name="Colorful Shading Accent 6"/>
-    <w:lsdException w:unhideWhenUsed="0" w:uiPriority="72" w:semiHidden="0" w:name="Colorful List Accent 6"/>
-    <w:lsdException w:unhideWhenUsed="0" w:uiPriority="73" w:semiHidden="0" w:name="Colorful Grid Accent 6"/>
+  <w:latentStyles w:defLockedState="0" w:defUIPriority="99" w:defSemiHidden="0" w:defUnhideWhenUsed="0" w:defQFormat="0" w:count="371">
+    <w:lsdException w:name="Normal" w:uiPriority="0" w:qFormat="1"/>
+    <w:lsdException w:name="heading 1" w:uiPriority="9" w:qFormat="1"/>
+    <w:lsdException w:name="heading 2" w:semiHidden="1" w:uiPriority="9" w:unhideWhenUsed="1" w:qFormat="1"/>
+    <w:lsdException w:name="heading 3" w:semiHidden="1" w:uiPriority="9" w:unhideWhenUsed="1" w:qFormat="1"/>
+    <w:lsdException w:name="heading 4" w:semiHidden="1" w:uiPriority="9" w:unhideWhenUsed="1" w:qFormat="1"/>
+    <w:lsdException w:name="heading 5" w:semiHidden="1" w:uiPriority="9" w:unhideWhenUsed="1" w:qFormat="1"/>
+    <w:lsdException w:name="heading 6" w:semiHidden="1" w:uiPriority="9" w:unhideWhenUsed="1" w:qFormat="1"/>
+    <w:lsdException w:name="heading 7" w:semiHidden="1" w:uiPriority="9" w:unhideWhenUsed="1" w:qFormat="1"/>
+    <w:lsdException w:name="heading 8" w:semiHidden="1" w:uiPriority="9" w:unhideWhenUsed="1" w:qFormat="1"/>
+    <w:lsdException w:name="heading 9" w:semiHidden="1" w:uiPriority="9" w:unhideWhenUsed="1" w:qFormat="1"/>
+    <w:lsdException w:name="index 1" w:semiHidden="1" w:unhideWhenUsed="1"/>
+    <w:lsdException w:name="index 2" w:semiHidden="1" w:unhideWhenUsed="1"/>
+    <w:lsdException w:name="index 3" w:semiHidden="1" w:unhideWhenUsed="1"/>
+    <w:lsdException w:name="index 4" w:semiHidden="1" w:unhideWhenUsed="1"/>
+    <w:lsdException w:name="index 5" w:semiHidden="1" w:unhideWhenUsed="1"/>
+    <w:lsdException w:name="index 6" w:semiHidden="1" w:unhideWhenUsed="1"/>
+    <w:lsdException w:name="index 7" w:semiHidden="1" w:unhideWhenUsed="1"/>
+    <w:lsdException w:name="index 8" w:semiHidden="1" w:unhideWhenUsed="1"/>
+    <w:lsdException w:name="index 9" w:semiHidden="1" w:unhideWhenUsed="1"/>
+    <w:lsdException w:name="toc 1" w:semiHidden="1" w:uiPriority="39" w:unhideWhenUsed="1"/>
+    <w:lsdException w:name="toc 2" w:semiHidden="1" w:uiPriority="39" w:unhideWhenUsed="1"/>
+    <w:lsdException w:name="toc 3" w:semiHidden="1" w:uiPriority="39" w:unhideWhenUsed="1"/>
+    <w:lsdException w:name="toc 4" w:semiHidden="1" w:uiPriority="39" w:unhideWhenUsed="1"/>
+    <w:lsdException w:name="toc 5" w:semiHidden="1" w:uiPriority="39" w:unhideWhenUsed="1"/>
+    <w:lsdException w:name="toc 6" w:semiHidden="1" w:uiPriority="39" w:unhideWhenUsed="1"/>
+    <w:lsdException w:name="toc 7" w:semiHidden="1" w:uiPriority="39" w:unhideWhenUsed="1"/>
+    <w:lsdException w:name="toc 8" w:semiHidden="1" w:uiPriority="39" w:unhideWhenUsed="1"/>
+    <w:lsdException w:name="toc 9" w:semiHidden="1" w:uiPriority="39" w:unhideWhenUsed="1"/>
+    <w:lsdException w:name="Normal Indent" w:semiHidden="1" w:unhideWhenUsed="1"/>
+    <w:lsdException w:name="footnote text" w:semiHidden="1" w:unhideWhenUsed="1"/>
+    <w:lsdException w:name="annotation text" w:unhideWhenUsed="1"/>
+    <w:lsdException w:name="header" w:semiHidden="1" w:unhideWhenUsed="1"/>
+    <w:lsdException w:name="footer" w:semiHidden="1" w:unhideWhenUsed="1"/>
+    <w:lsdException w:name="index heading" w:semiHidden="1" w:unhideWhenUsed="1"/>
+    <w:lsdException w:name="caption" w:semiHidden="1" w:uiPriority="35" w:unhideWhenUsed="1" w:qFormat="1"/>
+    <w:lsdException w:name="table of figures" w:semiHidden="1" w:unhideWhenUsed="1"/>
+    <w:lsdException w:name="envelope address" w:semiHidden="1" w:unhideWhenUsed="1"/>
+    <w:lsdException w:name="envelope return" w:semiHidden="1" w:unhideWhenUsed="1"/>
+    <w:lsdException w:name="footnote reference" w:semiHidden="1" w:unhideWhenUsed="1"/>
+    <w:lsdException w:name="annotation reference" w:unhideWhenUsed="1"/>
+    <w:lsdException w:name="line number" w:semiHidden="1" w:unhideWhenUsed="1"/>
+    <w:lsdException w:name="page number" w:semiHidden="1" w:unhideWhenUsed="1"/>
+    <w:lsdException w:name="endnote reference" w:semiHidden="1" w:unhideWhenUsed="1"/>
+    <w:lsdException w:name="endnote text" w:semiHidden="1" w:unhideWhenUsed="1"/>
+    <w:lsdException w:name="table of authorities" w:semiHidden="1" w:unhideWhenUsed="1"/>
+    <w:lsdException w:name="macro" w:semiHidden="1" w:unhideWhenUsed="1"/>
+    <w:lsdException w:name="toa heading" w:semiHidden="1" w:unhideWhenUsed="1"/>
+    <w:lsdException w:name="List" w:semiHidden="1" w:unhideWhenUsed="1"/>
+    <w:lsdException w:name="List Bullet" w:semiHidden="1" w:unhideWhenUsed="1"/>
+    <w:lsdException w:name="List Number" w:semiHidden="1" w:unhideWhenUsed="1"/>
+    <w:lsdException w:name="List 2" w:semiHidden="1" w:unhideWhenUsed="1"/>
+    <w:lsdException w:name="List 3" w:semiHidden="1" w:unhideWhenUsed="1"/>
+    <w:lsdException w:name="List 4" w:semiHidden="1" w:unhideWhenUsed="1"/>
+    <w:lsdException w:name="List 5" w:semiHidden="1" w:unhideWhenUsed="1"/>
+    <w:lsdException w:name="List Bullet 2" w:semiHidden="1" w:unhideWhenUsed="1"/>
+    <w:lsdException w:name="List Bullet 3" w:semiHidden="1" w:unhideWhenUsed="1"/>
+    <w:lsdException w:name="List Bullet 4" w:semiHidden="1" w:unhideWhenUsed="1"/>
+    <w:lsdException w:name="List Bullet 5" w:semiHidden="1" w:unhideWhenUsed="1"/>
+    <w:lsdException w:name="List Number 2" w:semiHidden="1" w:unhideWhenUsed="1"/>
+    <w:lsdException w:name="List Number 3" w:semiHidden="1" w:unhideWhenUsed="1"/>
+    <w:lsdException w:name="List Number 4" w:semiHidden="1" w:unhideWhenUsed="1"/>
+    <w:lsdException w:name="List Number 5" w:semiHidden="1" w:unhideWhenUsed="1"/>
+    <w:lsdException w:name="Title" w:uiPriority="10" w:qFormat="1"/>
+    <w:lsdException w:name="Closing" w:semiHidden="1" w:unhideWhenUsed="1"/>
+    <w:lsdException w:name="Signature" w:semiHidden="1" w:unhideWhenUsed="1"/>
+    <w:lsdException w:name="Default Paragraph Font" w:semiHidden="1" w:uiPriority="1" w:unhideWhenUsed="1"/>
+    <w:lsdException w:name="Body Text" w:semiHidden="1" w:unhideWhenUsed="1"/>
+    <w:lsdException w:name="Body Text Indent" w:semiHidden="1" w:unhideWhenUsed="1"/>
+    <w:lsdException w:name="List Continue" w:semiHidden="1" w:unhideWhenUsed="1"/>
+    <w:lsdException w:name="List Continue 2" w:semiHidden="1" w:unhideWhenUsed="1"/>
+    <w:lsdException w:name="List Continue 3" w:semiHidden="1" w:unhideWhenUsed="1"/>
+    <w:lsdException w:name="List Continue 4" w:semiHidden="1" w:unhideWhenUsed="1"/>
+    <w:lsdException w:name="List Continue 5" w:semiHidden="1" w:unhideWhenUsed="1"/>
+    <w:lsdException w:name="Message Header" w:semiHidden="1" w:unhideWhenUsed="1"/>
+    <w:lsdException w:name="Subtitle" w:uiPriority="11" w:qFormat="1"/>
+    <w:lsdException w:name="Salutation" w:semiHidden="1" w:unhideWhenUsed="1"/>
+    <w:lsdException w:name="Date" w:semiHidden="1" w:unhideWhenUsed="1"/>
+    <w:lsdException w:name="Body Text First Indent" w:semiHidden="1" w:unhideWhenUsed="1"/>
+    <w:lsdException w:name="Body Text First Indent 2" w:semiHidden="1" w:unhideWhenUsed="1"/>
+    <w:lsdException w:name="Note Heading" w:semiHidden="1" w:unhideWhenUsed="1"/>
+    <w:lsdException w:name="Body Text 2" w:semiHidden="1" w:unhideWhenUsed="1"/>
+    <w:lsdException w:name="Body Text 3" w:semiHidden="1" w:unhideWhenUsed="1"/>
+    <w:lsdException w:name="Body Text Indent 2" w:semiHidden="1" w:unhideWhenUsed="1"/>
+    <w:lsdException w:name="Body Text Indent 3" w:semiHidden="1" w:unhideWhenUsed="1"/>
+    <w:lsdException w:name="Block Text" w:semiHidden="1" w:unhideWhenUsed="1"/>
+    <w:lsdException w:name="Hyperlink" w:semiHidden="1" w:unhideWhenUsed="1"/>
+    <w:lsdException w:name="FollowedHyperlink" w:semiHidden="1" w:unhideWhenUsed="1"/>
+    <w:lsdException w:name="Strong" w:uiPriority="22" w:qFormat="1"/>
+    <w:lsdException w:name="Emphasis" w:uiPriority="20" w:qFormat="1"/>
+    <w:lsdException w:name="Document Map" w:semiHidden="1" w:unhideWhenUsed="1"/>
+    <w:lsdException w:name="Plain Text" w:semiHidden="1" w:unhideWhenUsed="1"/>
+    <w:lsdException w:name="E-mail Signature" w:semiHidden="1" w:unhideWhenUsed="1"/>
+    <w:lsdException w:name="HTML Top of Form" w:semiHidden="1" w:unhideWhenUsed="1"/>
+    <w:lsdException w:name="HTML Bottom of Form" w:semiHidden="1" w:unhideWhenUsed="1"/>
+    <w:lsdException w:name="Normal (Web)" w:semiHidden="1" w:unhideWhenUsed="1"/>
+    <w:lsdException w:name="HTML Acronym" w:semiHidden="1" w:unhideWhenUsed="1"/>
+    <w:lsdException w:name="HTML Address" w:semiHidden="1" w:unhideWhenUsed="1"/>
+    <w:lsdException w:name="HTML Cite" w:semiHidden="1" w:unhideWhenUsed="1"/>
+    <w:lsdException w:name="HTML Code" w:semiHidden="1" w:unhideWhenUsed="1"/>
+    <w:lsdException w:name="HTML Definition" w:semiHidden="1" w:unhideWhenUsed="1"/>
+    <w:lsdException w:name="HTML Keyboard" w:semiHidden="1" w:unhideWhenUsed="1"/>
+    <w:lsdException w:name="HTML Preformatted" w:semiHidden="1" w:unhideWhenUsed="1"/>
+    <w:lsdException w:name="HTML Sample" w:semiHidden="1" w:unhideWhenUsed="1"/>
+    <w:lsdException w:name="HTML Typewriter" w:semiHidden="1" w:unhideWhenUsed="1"/>
+    <w:lsdException w:name="HTML Variable" w:semiHidden="1" w:unhideWhenUsed="1"/>
+    <w:lsdException w:name="Normal Table" w:semiHidden="1" w:unhideWhenUsed="1"/>
+    <w:lsdException w:name="annotation subject" w:unhideWhenUsed="1" w:qFormat="1"/>
+    <w:lsdException w:name="No List" w:semiHidden="1" w:unhideWhenUsed="1"/>
+    <w:lsdException w:name="Outline List 1" w:semiHidden="1" w:unhideWhenUsed="1"/>
+    <w:lsdException w:name="Outline List 2" w:semiHidden="1" w:unhideWhenUsed="1"/>
+    <w:lsdException w:name="Outline List 3" w:semiHidden="1" w:unhideWhenUsed="1"/>
+    <w:lsdException w:name="Table Simple 1" w:semiHidden="1" w:unhideWhenUsed="1"/>
+    <w:lsdException w:name="Table Simple 2" w:semiHidden="1" w:unhideWhenUsed="1"/>
+    <w:lsdException w:name="Table Simple 3" w:semiHidden="1" w:unhideWhenUsed="1"/>
+    <w:lsdException w:name="Table Classic 1" w:semiHidden="1" w:unhideWhenUsed="1"/>
+    <w:lsdException w:name="Table Classic 2" w:semiHidden="1" w:unhideWhenUsed="1"/>
+    <w:lsdException w:name="Table Classic 3" w:semiHidden="1" w:unhideWhenUsed="1"/>
+    <w:lsdException w:name="Table Classic 4" w:semiHidden="1" w:unhideWhenUsed="1"/>
+    <w:lsdException w:name="Table Colorful 1" w:semiHidden="1" w:unhideWhenUsed="1"/>
+    <w:lsdException w:name="Table Colorful 2" w:semiHidden="1" w:unhideWhenUsed="1"/>
+    <w:lsdException w:name="Table Colorful 3" w:semiHidden="1" w:unhideWhenUsed="1"/>
+    <w:lsdException w:name="Table Columns 1" w:semiHidden="1" w:unhideWhenUsed="1"/>
+    <w:lsdException w:name="Table Columns 2" w:semiHidden="1" w:unhideWhenUsed="1"/>
+    <w:lsdException w:name="Table Columns 3" w:semiHidden="1" w:unhideWhenUsed="1"/>
+    <w:lsdException w:name="Table Columns 4" w:semiHidden="1" w:unhideWhenUsed="1"/>
+    <w:lsdException w:name="Table Columns 5" w:semiHidden="1" w:unhideWhenUsed="1"/>
+    <w:lsdException w:name="Table Grid 1" w:semiHidden="1" w:unhideWhenUsed="1"/>
+    <w:lsdException w:name="Table Grid 2" w:semiHidden="1" w:unhideWhenUsed="1"/>
+    <w:lsdException w:name="Table Grid 3" w:semiHidden="1" w:unhideWhenUsed="1"/>
+    <w:lsdException w:name="Table Grid 4" w:semiHidden="1" w:unhideWhenUsed="1"/>
+    <w:lsdException w:name="Table Grid 5" w:semiHidden="1" w:unhideWhenUsed="1"/>
+    <w:lsdException w:name="Table Grid 6" w:semiHidden="1" w:unhideWhenUsed="1"/>
+    <w:lsdException w:name="Table Grid 7" w:semiHidden="1" w:unhideWhenUsed="1"/>
+    <w:lsdException w:name="Table Grid 8" w:semiHidden="1" w:unhideWhenUsed="1"/>
+    <w:lsdException w:name="Table List 1" w:semiHidden="1" w:unhideWhenUsed="1"/>
+    <w:lsdException w:name="Table List 2" w:semiHidden="1" w:unhideWhenUsed="1"/>
+    <w:lsdException w:name="Table List 3" w:semiHidden="1" w:unhideWhenUsed="1"/>
+    <w:lsdException w:name="Table List 4" w:semiHidden="1" w:unhideWhenUsed="1"/>
+    <w:lsdException w:name="Table List 5" w:semiHidden="1" w:unhideWhenUsed="1"/>
+    <w:lsdException w:name="Table List 6" w:semiHidden="1" w:unhideWhenUsed="1"/>
+    <w:lsdException w:name="Table List 7" w:semiHidden="1" w:unhideWhenUsed="1"/>
+    <w:lsdException w:name="Table List 8" w:semiHidden="1" w:unhideWhenUsed="1"/>
+    <w:lsdException w:name="Table 3D effects 1" w:semiHidden="1" w:unhideWhenUsed="1"/>
+    <w:lsdException w:name="Table 3D effects 2" w:semiHidden="1" w:unhideWhenUsed="1"/>
+    <w:lsdException w:name="Table 3D effects 3" w:semiHidden="1" w:unhideWhenUsed="1"/>
+    <w:lsdException w:name="Table Contemporary" w:semiHidden="1" w:unhideWhenUsed="1"/>
+    <w:lsdException w:name="Table Elegant" w:semiHidden="1" w:unhideWhenUsed="1"/>
+    <w:lsdException w:name="Table Professional" w:semiHidden="1" w:unhideWhenUsed="1"/>
+    <w:lsdException w:name="Table Subtle 1" w:semiHidden="1" w:unhideWhenUsed="1"/>
+    <w:lsdException w:name="Table Subtle 2" w:semiHidden="1" w:unhideWhenUsed="1"/>
+    <w:lsdException w:name="Table Web 1" w:semiHidden="1" w:unhideWhenUsed="1"/>
+    <w:lsdException w:name="Table Web 2" w:semiHidden="1" w:unhideWhenUsed="1"/>
+    <w:lsdException w:name="Table Web 3" w:semiHidden="1" w:unhideWhenUsed="1"/>
+    <w:lsdException w:name="Balloon Text" w:unhideWhenUsed="1" w:qFormat="1"/>
+    <w:lsdException w:name="Table Grid" w:semiHidden="1" w:uiPriority="59" w:unhideWhenUsed="1"/>
+    <w:lsdException w:name="Table Theme" w:semiHidden="1" w:unhideWhenUsed="1"/>
+    <w:lsdException w:name="Placeholder Text" w:semiHidden="1"/>
+    <w:lsdException w:name="Light Shading" w:uiPriority="60"/>
+    <w:lsdException w:name="Light List" w:uiPriority="61"/>
+    <w:lsdException w:name="Light Grid" w:uiPriority="62"/>
+    <w:lsdException w:name="Medium Shading 1" w:uiPriority="63"/>
+    <w:lsdException w:name="Medium Shading 2" w:uiPriority="64"/>
+    <w:lsdException w:name="Medium List 1" w:uiPriority="65"/>
+    <w:lsdException w:name="Medium List 2" w:uiPriority="66"/>
+    <w:lsdException w:name="Medium Grid 1" w:uiPriority="67"/>
+    <w:lsdException w:name="Medium Grid 2" w:uiPriority="68"/>
+    <w:lsdException w:name="Medium Grid 3" w:uiPriority="69"/>
+    <w:lsdException w:name="Dark List" w:uiPriority="70"/>
+    <w:lsdException w:name="Colorful Shading" w:uiPriority="71"/>
+    <w:lsdException w:name="Colorful List" w:uiPriority="72"/>
+    <w:lsdException w:name="Colorful Grid" w:uiPriority="73"/>
+    <w:lsdException w:name="Light Shading Accent 1" w:uiPriority="60"/>
+    <w:lsdException w:name="Light List Accent 1" w:uiPriority="61"/>
+    <w:lsdException w:name="Light Grid Accent 1" w:uiPriority="62"/>
+    <w:lsdException w:name="Medium Shading 1 Accent 1" w:uiPriority="63"/>
+    <w:lsdException w:name="Medium Shading 2 Accent 1" w:uiPriority="64"/>
+    <w:lsdException w:name="Medium List 1 Accent 1" w:uiPriority="65"/>
+    <w:lsdException w:name="Revision" w:semiHidden="1"/>
+    <w:lsdException w:name="Medium List 2 Accent 1" w:uiPriority="66"/>
+    <w:lsdException w:name="Medium Grid 1 Accent 1" w:uiPriority="67"/>
+    <w:lsdException w:name="Medium Grid 2 Accent 1" w:uiPriority="68"/>
+    <w:lsdException w:name="Medium Grid 3 Accent 1" w:uiPriority="69"/>
+    <w:lsdException w:name="Dark List Accent 1" w:uiPriority="70"/>
+    <w:lsdException w:name="Colorful Shading Accent 1" w:uiPriority="71"/>
+    <w:lsdException w:name="Colorful List Accent 1" w:uiPriority="72"/>
+    <w:lsdException w:name="Colorful Grid Accent 1" w:uiPriority="73"/>
+    <w:lsdException w:name="Light Shading Accent 2" w:uiPriority="60"/>
+    <w:lsdException w:name="Light List Accent 2" w:uiPriority="61"/>
+    <w:lsdException w:name="Light Grid Accent 2" w:uiPriority="62"/>
+    <w:lsdException w:name="Medium Shading 1 Accent 2" w:uiPriority="63"/>
+    <w:lsdException w:name="Medium Shading 2 Accent 2" w:uiPriority="64"/>
+    <w:lsdException w:name="Medium List 1 Accent 2" w:uiPriority="65"/>
+    <w:lsdException w:name="Medium List 2 Accent 2" w:uiPriority="66"/>
+    <w:lsdException w:name="Medium Grid 1 Accent 2" w:uiPriority="67"/>
+    <w:lsdException w:name="Medium Grid 2 Accent 2" w:uiPriority="68"/>
+    <w:lsdException w:name="Medium Grid 3 Accent 2" w:uiPriority="69"/>
+    <w:lsdException w:name="Dark List Accent 2" w:uiPriority="70"/>
+    <w:lsdException w:name="Colorful Shading Accent 2" w:uiPriority="71"/>
+    <w:lsdException w:name="Colorful List Accent 2" w:uiPriority="72"/>
+    <w:lsdException w:name="Colorful Grid Accent 2" w:uiPriority="73"/>
+    <w:lsdException w:name="Light Shading Accent 3" w:uiPriority="60"/>
+    <w:lsdException w:name="Light List Accent 3" w:uiPriority="61"/>
+    <w:lsdException w:name="Light Grid Accent 3" w:uiPriority="62"/>
+    <w:lsdException w:name="Medium Shading 1 Accent 3" w:uiPriority="63"/>
+    <w:lsdException w:name="Medium Shading 2 Accent 3" w:uiPriority="64"/>
+    <w:lsdException w:name="Medium List 1 Accent 3" w:uiPriority="65"/>
+    <w:lsdException w:name="Medium List 2 Accent 3" w:uiPriority="66"/>
+    <w:lsdException w:name="Medium Grid 1 Accent 3" w:uiPriority="67"/>
+    <w:lsdException w:name="Medium Grid 2 Accent 3" w:uiPriority="68"/>
+    <w:lsdException w:name="Medium Grid 3 Accent 3" w:uiPriority="69"/>
+    <w:lsdException w:name="Dark List Accent 3" w:uiPriority="70"/>
+    <w:lsdException w:name="Colorful Shading Accent 3" w:uiPriority="71"/>
+    <w:lsdException w:name="Colorful List Accent 3" w:uiPriority="72"/>
+    <w:lsdException w:name="Colorful Grid Accent 3" w:uiPriority="73"/>
+    <w:lsdException w:name="Light Shading Accent 4" w:uiPriority="60"/>
+    <w:lsdException w:name="Light List Accent 4" w:uiPriority="61"/>
+    <w:lsdException w:name="Light Grid Accent 4" w:uiPriority="62"/>
+    <w:lsdException w:name="Medium Shading 1 Accent 4" w:uiPriority="63"/>
+    <w:lsdException w:name="Medium Shading 2 Accent 4" w:uiPriority="64"/>
+    <w:lsdException w:name="Medium List 1 Accent 4" w:uiPriority="65"/>
+    <w:lsdException w:name="Medium List 2 Accent 4" w:uiPriority="66"/>
+    <w:lsdException w:name="Medium Grid 1 Accent 4" w:uiPriority="67"/>
+    <w:lsdException w:name="Medium Grid 2 Accent 4" w:uiPriority="68"/>
+    <w:lsdException w:name="Medium Grid 3 Accent 4" w:uiPriority="69"/>
+    <w:lsdException w:name="Dark List Accent 4" w:uiPriority="70"/>
+    <w:lsdException w:name="Colorful Shading Accent 4" w:uiPriority="71"/>
+    <w:lsdException w:name="Colorful List Accent 4" w:uiPriority="72"/>
+    <w:lsdException w:name="Colorful Grid Accent 4" w:uiPriority="73"/>
+    <w:lsdException w:name="Light Shading Accent 5" w:uiPriority="60"/>
+    <w:lsdException w:name="Light List Accent 5" w:uiPriority="61"/>
+    <w:lsdException w:name="Light Grid Accent 5" w:uiPriority="62"/>
+    <w:lsdException w:name="Medium Shading 1 Accent 5" w:uiPriority="63"/>
+    <w:lsdException w:name="Medium Shading 2 Accent 5" w:uiPriority="64"/>
+    <w:lsdException w:name="Medium List 1 Accent 5" w:uiPriority="65"/>
+    <w:lsdException w:name="Medium List 2 Accent 5" w:uiPriority="66"/>
+    <w:lsdException w:name="Medium Grid 1 Accent 5" w:uiPriority="67"/>
+    <w:lsdException w:name="Medium Grid 2 Accent 5" w:uiPriority="68"/>
+    <w:lsdException w:name="Medium Grid 3 Accent 5" w:uiPriority="69"/>
+    <w:lsdException w:name="Dark List Accent 5" w:uiPriority="70"/>
+    <w:lsdException w:name="Colorful Shading Accent 5" w:uiPriority="71"/>
+    <w:lsdException w:name="Colorful List Accent 5" w:uiPriority="72"/>
+    <w:lsdException w:name="Colorful Grid Accent 5" w:uiPriority="73"/>
+    <w:lsdException w:name="Light Shading Accent 6" w:uiPriority="60"/>
+    <w:lsdException w:name="Light List Accent 6" w:uiPriority="61"/>
+    <w:lsdException w:name="Light Grid Accent 6" w:uiPriority="62"/>
+    <w:lsdException w:name="Medium Shading 1 Accent 6" w:uiPriority="63"/>
+    <w:lsdException w:name="Medium Shading 2 Accent 6" w:uiPriority="64"/>
+    <w:lsdException w:name="Medium List 1 Accent 6" w:uiPriority="65"/>
+    <w:lsdException w:name="Medium List 2 Accent 6" w:uiPriority="66"/>
+    <w:lsdException w:name="Medium Grid 1 Accent 6" w:uiPriority="67"/>
+    <w:lsdException w:name="Medium Grid 2 Accent 6" w:uiPriority="68"/>
+    <w:lsdException w:name="Medium Grid 3 Accent 6" w:uiPriority="69"/>
+    <w:lsdException w:name="Dark List Accent 6" w:uiPriority="70"/>
+    <w:lsdException w:name="Colorful Shading Accent 6" w:uiPriority="71"/>
+    <w:lsdException w:name="Colorful List Accent 6" w:uiPriority="72"/>
+    <w:lsdException w:name="Colorful Grid Accent 6" w:uiPriority="73"/>
+    <w:lsdException w:name="Subtle Emphasis" w:uiPriority="19" w:qFormat="1"/>
+    <w:lsdException w:name="Intense Emphasis" w:uiPriority="21" w:qFormat="1"/>
+    <w:lsdException w:name="Subtle Reference" w:uiPriority="31" w:qFormat="1"/>
+    <w:lsdException w:name="Intense Reference" w:uiPriority="32" w:qFormat="1"/>
+    <w:lsdException w:name="Book Title" w:uiPriority="33" w:qFormat="1"/>
+    <w:lsdException w:name="Bibliography" w:semiHidden="1" w:uiPriority="37" w:unhideWhenUsed="1"/>
+    <w:lsdException w:name="TOC Heading" w:semiHidden="1" w:uiPriority="39" w:unhideWhenUsed="1" w:qFormat="1"/>
+    <w:lsdException w:name="Plain Table 1" w:uiPriority="41"/>
+    <w:lsdException w:name="Plain Table 2" w:uiPriority="42"/>
+    <w:lsdException w:name="Plain Table 3" w:uiPriority="43"/>
+    <w:lsdException w:name="Plain Table 4" w:uiPriority="44"/>
+    <w:lsdException w:name="Plain Table 5" w:uiPriority="45"/>
+    <w:lsdException w:name="Grid Table Light" w:uiPriority="40"/>
+    <w:lsdException w:name="Grid Table 1 Light" w:uiPriority="46"/>
+    <w:lsdException w:name="Grid Table 2" w:uiPriority="47"/>
+    <w:lsdException w:name="Grid Table 3" w:uiPriority="48"/>
+    <w:lsdException w:name="Grid Table 4" w:uiPriority="49"/>
+    <w:lsdException w:name="Grid Table 5 Dark" w:uiPriority="50"/>
+    <w:lsdException w:name="Grid Table 6 Colorful" w:uiPriority="51"/>
+    <w:lsdException w:name="Grid Table 7 Colorful" w:uiPriority="52"/>
+    <w:lsdException w:name="Grid Table 1 Light Accent 1" w:uiPriority="46"/>
+    <w:lsdException w:name="Grid Table 2 Accent 1" w:uiPriority="47"/>
+    <w:lsdException w:name="Grid Table 3 Accent 1" w:uiPriority="48"/>
+    <w:lsdException w:name="Grid Table 4 Accent 1" w:uiPriority="49"/>
+    <w:lsdException w:name="Grid Table 5 Dark Accent 1" w:uiPriority="50"/>
+    <w:lsdException w:name="Grid Table 6 Colorful Accent 1" w:uiPriority="51"/>
+    <w:lsdException w:name="Grid Table 7 Colorful Accent 1" w:uiPriority="52"/>
+    <w:lsdException w:name="Grid Table 1 Light Accent 2" w:uiPriority="46"/>
+    <w:lsdException w:name="Grid Table 2 Accent 2" w:uiPriority="47"/>
+    <w:lsdException w:name="Grid Table 3 Accent 2" w:uiPriority="48"/>
+    <w:lsdException w:name="Grid Table 4 Accent 2" w:uiPriority="49"/>
+    <w:lsdException w:name="Grid Table 5 Dark Accent 2" w:uiPriority="50"/>
+    <w:lsdException w:name="Grid Table 6 Colorful Accent 2" w:uiPriority="51"/>
+    <w:lsdException w:name="Grid Table 7 Colorful Accent 2" w:uiPriority="52"/>
+    <w:lsdException w:name="Grid Table 1 Light Accent 3" w:uiPriority="46"/>
+    <w:lsdException w:name="Grid Table 2 Accent 3" w:uiPriority="47"/>
+    <w:lsdException w:name="Grid Table 3 Accent 3" w:uiPriority="48"/>
+    <w:lsdException w:name="Grid Table 4 Accent 3" w:uiPriority="49"/>
+    <w:lsdException w:name="Grid Table 5 Dark Accent 3" w:uiPriority="50"/>
+    <w:lsdException w:name="Grid Table 6 Colorful Accent 3" w:uiPriority="51"/>
+    <w:lsdException w:name="Grid Table 7 Colorful Accent 3" w:uiPriority="52"/>
+    <w:lsdException w:name="Grid Table 1 Light Accent 4" w:uiPriority="46"/>
+    <w:lsdException w:name="Grid Table 2 Accent 4" w:uiPriority="47"/>
+    <w:lsdException w:name="Grid Table 3 Accent 4" w:uiPriority="48"/>
+    <w:lsdException w:name="Grid Table 4 Accent 4" w:uiPriority="49"/>
+    <w:lsdException w:name="Grid Table 5 Dark Accent 4" w:uiPriority="50"/>
+    <w:lsdException w:name="Grid Table 6 Colorful Accent 4" w:uiPriority="51"/>
+    <w:lsdException w:name="Grid Table 7 Colorful Accent 4" w:uiPriority="52"/>
+    <w:lsdException w:name="Grid Table 1 Light Accent 5" w:uiPriority="46"/>
+    <w:lsdException w:name="Grid Table 2 Accent 5" w:uiPriority="47"/>
+    <w:lsdException w:name="Grid Table 3 Accent 5" w:uiPriority="48"/>
+    <w:lsdException w:name="Grid Table 4 Accent 5" w:uiPriority="49"/>
+    <w:lsdException w:name="Grid Table 5 Dark Accent 5" w:uiPriority="50"/>
+    <w:lsdException w:name="Grid Table 6 Colorful Accent 5" w:uiPriority="51"/>
+    <w:lsdException w:name="Grid Table 7 Colorful Accent 5" w:uiPriority="52"/>
+    <w:lsdException w:name="Grid Table 1 Light Accent 6" w:uiPriority="46"/>
+    <w:lsdException w:name="Grid Table 2 Accent 6" w:uiPriority="47"/>
+    <w:lsdException w:name="Grid Table 3 Accent 6" w:uiPriority="48"/>
+    <w:lsdException w:name="Grid Table 4 Accent 6" w:uiPriority="49"/>
+    <w:lsdException w:name="Grid Table 5 Dark Accent 6" w:uiPriority="50"/>
+    <w:lsdException w:name="Grid Table 6 Colorful Accent 6" w:uiPriority="51"/>
+    <w:lsdException w:name="Grid Table 7 Colorful Accent 6" w:uiPriority="52"/>
+    <w:lsdException w:name="List Table 1 Light" w:uiPriority="46"/>
+    <w:lsdException w:name="List Table 2" w:uiPriority="47"/>
+    <w:lsdException w:name="List Table 3" w:uiPriority="48"/>
+    <w:lsdException w:name="List Table 4" w:uiPriority="49"/>
+    <w:lsdException w:name="List Table 5 Dark" w:uiPriority="50"/>
+    <w:lsdException w:name="List Table 6 Colorful" w:uiPriority="51"/>
+    <w:lsdException w:name="List Table 7 Colorful" w:uiPriority="52"/>
+    <w:lsdException w:name="List Table 1 Light Accent 1" w:uiPriority="46"/>
+    <w:lsdException w:name="List Table 2 Accent 1" w:uiPriority="47"/>
+    <w:lsdException w:name="List Table 3 Accent 1" w:uiPriority="48"/>
+    <w:lsdException w:name="List Table 4 Accent 1" w:uiPriority="49"/>
+    <w:lsdException w:name="List Table 5 Dark Accent 1" w:uiPriority="50"/>
+    <w:lsdException w:name="List Table 6 Colorful Accent 1" w:uiPriority="51"/>
+    <w:lsdException w:name="List Table 7 Colorful Accent 1" w:uiPriority="52"/>
+    <w:lsdException w:name="List Table 1 Light Accent 2" w:uiPriority="46"/>
+    <w:lsdException w:name="List Table 2 Accent 2" w:uiPriority="47"/>
+    <w:lsdException w:name="List Table 3 Accent 2" w:uiPriority="48"/>
+    <w:lsdException w:name="List Table 4 Accent 2" w:uiPriority="49"/>
+    <w:lsdException w:name="List Table 5 Dark Accent 2" w:uiPriority="50"/>
+    <w:lsdException w:name="List Table 6 Colorful Accent 2" w:uiPriority="51"/>
+    <w:lsdException w:name="List Table 7 Colorful Accent 2" w:uiPriority="52"/>
+    <w:lsdException w:name="List Table 1 Light Accent 3" w:uiPriority="46"/>
+    <w:lsdException w:name="List Table 2 Accent 3" w:uiPriority="47"/>
+    <w:lsdException w:name="List Table 3 Accent 3" w:uiPriority="48"/>
+    <w:lsdException w:name="List Table 4 Accent 3" w:uiPriority="49"/>
+    <w:lsdException w:name="List Table 5 Dark Accent 3" w:uiPriority="50"/>
+    <w:lsdException w:name="List Table 6 Colorful Accent 3" w:uiPriority="51"/>
+    <w:lsdException w:name="List Table 7 Colorful Accent 3" w:uiPriority="52"/>
+    <w:lsdException w:name="List Table 1 Light Accent 4" w:uiPriority="46"/>
+    <w:lsdException w:name="List Table 2 Accent 4" w:uiPriority="47"/>
+    <w:lsdException w:name="List Table 3 Accent 4" w:uiPriority="48"/>
+    <w:lsdException w:name="List Table 4 Accent 4" w:uiPriority="49"/>
+    <w:lsdException w:name="List Table 5 Dark Accent 4" w:uiPriority="50"/>
+    <w:lsdException w:name="List Table 6 Colorful Accent 4" w:uiPriority="51"/>
+    <w:lsdException w:name="List Table 7 Colorful Accent 4" w:uiPriority="52"/>
+    <w:lsdException w:name="List Table 1 Light Accent 5" w:uiPriority="46"/>
+    <w:lsdException w:name="List Table 2 Accent 5" w:uiPriority="47"/>
+    <w:lsdException w:name="List Table 3 Accent 5" w:uiPriority="48"/>
+    <w:lsdException w:name="List Table 4 Accent 5" w:uiPriority="49"/>
+    <w:lsdException w:name="List Table 5 Dark Accent 5" w:uiPriority="50"/>
+    <w:lsdException w:name="List Table 6 Colorful Accent 5" w:uiPriority="51"/>
+    <w:lsdException w:name="List Table 7 Colorful Accent 5" w:uiPriority="52"/>
+    <w:lsdException w:name="List Table 1 Light Accent 6" w:uiPriority="46"/>
+    <w:lsdException w:name="List Table 2 Accent 6" w:uiPriority="47"/>
+    <w:lsdException w:name="List Table 3 Accent 6" w:uiPriority="48"/>
+    <w:lsdException w:name="List Table 4 Accent 6" w:uiPriority="49"/>
+    <w:lsdException w:name="List Table 5 Dark Accent 6" w:uiPriority="50"/>
+    <w:lsdException w:name="List Table 6 Colorful Accent 6" w:uiPriority="51"/>
+    <w:lsdException w:name="List Table 7 Colorful Accent 6" w:uiPriority="52"/>
   </w:latentStyles>
-  <w:style w:type="paragraph" w:default="1" w:styleId="1">
+  <w:style w:type="paragraph" w:default="1" w:styleId="Normal">
     <w:name w:val="Normal"/>
     <w:qFormat/>
-    <w:uiPriority w:val="0"/>
     <w:pPr>
       <w:widowControl w:val="0"/>
       <w:jc w:val="both"/>
     </w:pPr>
     <w:rPr>
-      <w:rFonts w:asciiTheme="minorHAnsi" w:hAnsiTheme="minorHAnsi" w:eastAsiaTheme="minorEastAsia" w:cstheme="minorBidi"/>
       <w:kern w:val="2"/>
       <w:sz w:val="21"/>
       <w:szCs w:val="22"/>
-      <w:lang w:val="en-US" w:eastAsia="zh-CN" w:bidi="ar-SA"/>
     </w:rPr>
   </w:style>
-  <w:style w:type="character" w:default="1" w:styleId="5">
+  <w:style w:type="character" w:default="1" w:styleId="DefaultParagraphFont">
     <w:name w:val="Default Paragraph Font"/>
+    <w:uiPriority w:val="1"/>
+    <w:semiHidden/>
     <w:unhideWhenUsed/>
-    <w:uiPriority w:val="1"/>
   </w:style>
-  <w:style w:type="table" w:default="1" w:styleId="7">
+  <w:style w:type="table" w:default="1" w:styleId="TableNormal">
     <w:name w:val="Normal Table"/>
+    <w:uiPriority w:val="99"/>
+    <w:semiHidden/>
     <w:unhideWhenUsed/>
-    <w:uiPriority w:val="99"/>
     <w:tblPr>
-      <w:tblLayout w:type="fixed"/>
+      <w:tblInd w:w="0" w:type="dxa"/>
       <w:tblCellMar>
         <w:top w:w="0" w:type="dxa"/>
         <w:left w:w="108" w:type="dxa"/>
@@ -1640,77 +2037,83 @@
       </w:tblCellMar>
     </w:tblPr>
   </w:style>
-  <w:style w:type="paragraph" w:styleId="2">
+  <w:style w:type="numbering" w:default="1" w:styleId="NoList">
+    <w:name w:val="No List"/>
+    <w:uiPriority w:val="99"/>
+    <w:semiHidden/>
+    <w:unhideWhenUsed/>
+  </w:style>
+  <w:style w:type="paragraph" w:styleId="CommentSubject">
     <w:name w:val="annotation subject"/>
-    <w:basedOn w:val="3"/>
-    <w:next w:val="3"/>
-    <w:link w:val="9"/>
+    <w:basedOn w:val="CommentText"/>
+    <w:next w:val="CommentText"/>
+    <w:link w:val="CommentSubjectChar"/>
+    <w:uiPriority w:val="99"/>
     <w:unhideWhenUsed/>
     <w:qFormat/>
-    <w:uiPriority w:val="99"/>
     <w:rPr>
       <w:b/>
       <w:bCs/>
     </w:rPr>
   </w:style>
-  <w:style w:type="paragraph" w:styleId="3">
+  <w:style w:type="paragraph" w:styleId="CommentText">
     <w:name w:val="annotation text"/>
-    <w:basedOn w:val="1"/>
-    <w:link w:val="8"/>
+    <w:basedOn w:val="Normal"/>
+    <w:link w:val="CommentTextChar"/>
+    <w:uiPriority w:val="99"/>
     <w:unhideWhenUsed/>
-    <w:uiPriority w:val="99"/>
     <w:pPr>
       <w:jc w:val="left"/>
     </w:pPr>
   </w:style>
-  <w:style w:type="paragraph" w:styleId="4">
+  <w:style w:type="paragraph" w:styleId="BalloonText">
     <w:name w:val="Balloon Text"/>
-    <w:basedOn w:val="1"/>
-    <w:link w:val="10"/>
+    <w:basedOn w:val="Normal"/>
+    <w:link w:val="BalloonTextChar"/>
+    <w:uiPriority w:val="99"/>
     <w:unhideWhenUsed/>
     <w:qFormat/>
-    <w:uiPriority w:val="99"/>
     <w:rPr>
       <w:sz w:val="16"/>
       <w:szCs w:val="16"/>
     </w:rPr>
   </w:style>
-  <w:style w:type="character" w:styleId="6">
+  <w:style w:type="character" w:styleId="CommentReference">
     <w:name w:val="annotation reference"/>
-    <w:basedOn w:val="5"/>
+    <w:basedOn w:val="DefaultParagraphFont"/>
+    <w:uiPriority w:val="99"/>
     <w:unhideWhenUsed/>
-    <w:uiPriority w:val="99"/>
     <w:rPr>
       <w:sz w:val="21"/>
       <w:szCs w:val="21"/>
     </w:rPr>
   </w:style>
-  <w:style w:type="character" w:customStyle="1" w:styleId="8">
+  <w:style w:type="character" w:customStyle="1" w:styleId="CommentTextChar">
     <w:name w:val="Comment Text Char"/>
-    <w:basedOn w:val="5"/>
-    <w:link w:val="3"/>
+    <w:basedOn w:val="DefaultParagraphFont"/>
+    <w:link w:val="CommentText"/>
+    <w:uiPriority w:val="99"/>
     <w:semiHidden/>
+  </w:style>
+  <w:style w:type="character" w:customStyle="1" w:styleId="CommentSubjectChar">
+    <w:name w:val="Comment Subject Char"/>
+    <w:basedOn w:val="CommentTextChar"/>
+    <w:link w:val="CommentSubject"/>
     <w:uiPriority w:val="99"/>
-  </w:style>
-  <w:style w:type="character" w:customStyle="1" w:styleId="9">
-    <w:name w:val="Comment Subject Char"/>
-    <w:basedOn w:val="8"/>
-    <w:link w:val="2"/>
     <w:semiHidden/>
     <w:qFormat/>
-    <w:uiPriority w:val="99"/>
     <w:rPr>
       <w:b/>
       <w:bCs/>
     </w:rPr>
   </w:style>
-  <w:style w:type="character" w:customStyle="1" w:styleId="10">
+  <w:style w:type="character" w:customStyle="1" w:styleId="BalloonTextChar">
     <w:name w:val="Balloon Text Char"/>
-    <w:basedOn w:val="5"/>
-    <w:link w:val="4"/>
+    <w:basedOn w:val="DefaultParagraphFont"/>
+    <w:link w:val="BalloonText"/>
+    <w:uiPriority w:val="99"/>
     <w:semiHidden/>
     <w:qFormat/>
-    <w:uiPriority w:val="99"/>
     <w:rPr>
       <w:sz w:val="16"/>
       <w:szCs w:val="16"/>
@@ -2000,6 +2403,7 @@
     </a:fmtScheme>
   </a:themeElements>
   <a:objectDefaults/>
+  <a:extraClrSchemeLst/>
 </a:theme>
 </file>
 

</xml_diff>